<commit_message>
Minor fixes (final we hope)
</commit_message>
<xml_diff>
--- a/Relatorio_final.docx
+++ b/Relatorio_final.docx
@@ -1058,25 +1058,7 @@
           <w:sz w:val="24"/>
           <w:szCs w:val="24"/>
         </w:rPr>
-        <w:t xml:space="preserve">; e implementação do </w:t>
-      </w:r>
-      <w:proofErr w:type="spellStart"/>
-      <w:r>
-        <w:rPr>
-          <w:rFonts w:cstheme="minorHAnsi"/>
-          <w:sz w:val="24"/>
-          <w:szCs w:val="24"/>
-        </w:rPr>
-        <w:t>multicast</w:t>
-      </w:r>
-      <w:proofErr w:type="spellEnd"/>
-      <w:r>
-        <w:rPr>
-          <w:rFonts w:cstheme="minorHAnsi"/>
-          <w:sz w:val="24"/>
-          <w:szCs w:val="24"/>
-        </w:rPr>
-        <w:t>.</w:t>
+        <w:t>; e implementação do multicast.</w:t>
       </w:r>
     </w:p>
     <w:p>
@@ -1240,13 +1222,8 @@
               <w:spacing w:before="1" w:line="233" w:lineRule="exact"/>
               <w:ind w:left="680"/>
             </w:pPr>
-            <w:proofErr w:type="spellStart"/>
             <w:r>
-              <w:t>Endereço</w:t>
-            </w:r>
-            <w:proofErr w:type="spellEnd"/>
-            <w:r>
-              <w:t xml:space="preserve"> IPv4:</w:t>
+              <w:t>Endereço IPv4:</w:t>
             </w:r>
           </w:p>
         </w:tc>
@@ -1260,13 +1237,8 @@
               <w:spacing w:before="1" w:line="233" w:lineRule="exact"/>
               <w:ind w:left="585"/>
             </w:pPr>
-            <w:proofErr w:type="spellStart"/>
             <w:r>
-              <w:t>Máscara</w:t>
-            </w:r>
-            <w:proofErr w:type="spellEnd"/>
-            <w:r>
-              <w:t xml:space="preserve"> de rede</w:t>
+              <w:t>Máscara de rede</w:t>
             </w:r>
           </w:p>
         </w:tc>
@@ -1795,13 +1767,8 @@
               <w:spacing w:before="1"/>
               <w:ind w:left="105"/>
             </w:pPr>
-            <w:proofErr w:type="spellStart"/>
             <w:r>
-              <w:t>Computador</w:t>
-            </w:r>
-            <w:proofErr w:type="spellEnd"/>
-            <w:r>
-              <w:t xml:space="preserve"> </w:t>
+              <w:t xml:space="preserve">Computador </w:t>
             </w:r>
             <w:r>
               <w:rPr>
@@ -1852,13 +1819,8 @@
               <w:spacing w:before="1"/>
               <w:ind w:left="105"/>
             </w:pPr>
-            <w:proofErr w:type="spellStart"/>
             <w:r>
-              <w:t>Computador</w:t>
-            </w:r>
-            <w:proofErr w:type="spellEnd"/>
-            <w:r>
-              <w:t xml:space="preserve"> </w:t>
+              <w:t xml:space="preserve">Computador </w:t>
             </w:r>
             <w:r>
               <w:rPr>
@@ -1909,13 +1871,8 @@
               <w:spacing w:before="1"/>
               <w:ind w:left="105"/>
             </w:pPr>
-            <w:proofErr w:type="spellStart"/>
             <w:r>
-              <w:t>Computador</w:t>
-            </w:r>
-            <w:proofErr w:type="spellEnd"/>
-            <w:r>
-              <w:t xml:space="preserve"> </w:t>
+              <w:t xml:space="preserve">Computador </w:t>
             </w:r>
             <w:r>
               <w:rPr>
@@ -1966,13 +1923,8 @@
               <w:spacing w:before="1"/>
               <w:ind w:left="105"/>
             </w:pPr>
-            <w:proofErr w:type="spellStart"/>
             <w:r>
-              <w:t>Computador</w:t>
-            </w:r>
-            <w:proofErr w:type="spellEnd"/>
-            <w:r>
-              <w:t xml:space="preserve"> </w:t>
+              <w:t xml:space="preserve">Computador </w:t>
             </w:r>
             <w:r>
               <w:rPr>
@@ -2194,13 +2146,8 @@
               <w:spacing w:before="1"/>
               <w:ind w:left="105"/>
             </w:pPr>
-            <w:proofErr w:type="spellStart"/>
             <w:r>
-              <w:t>Endereço</w:t>
-            </w:r>
-            <w:proofErr w:type="spellEnd"/>
-            <w:r>
-              <w:t xml:space="preserve"> da Rede (CIDR)</w:t>
+              <w:t>Endereço da Rede (CIDR)</w:t>
             </w:r>
           </w:p>
         </w:tc>
@@ -2265,13 +2212,8 @@
               <w:spacing w:before="1"/>
               <w:ind w:left="105"/>
             </w:pPr>
-            <w:proofErr w:type="spellStart"/>
             <w:r>
-              <w:t>Máscara</w:t>
-            </w:r>
-            <w:proofErr w:type="spellEnd"/>
-            <w:r>
-              <w:t xml:space="preserve"> de rede</w:t>
+              <w:t>Máscara de rede</w:t>
             </w:r>
           </w:p>
         </w:tc>
@@ -2339,13 +2281,8 @@
                 <w:i/>
               </w:rPr>
             </w:pPr>
-            <w:proofErr w:type="spellStart"/>
             <w:r>
-              <w:t>Endereço</w:t>
-            </w:r>
-            <w:proofErr w:type="spellEnd"/>
-            <w:r>
-              <w:t xml:space="preserve"> de </w:t>
+              <w:t xml:space="preserve">Endereço de </w:t>
             </w:r>
             <w:r>
               <w:rPr>
@@ -2593,13 +2530,8 @@
               <w:spacing w:before="1"/>
               <w:ind w:left="105"/>
             </w:pPr>
-            <w:proofErr w:type="spellStart"/>
             <w:r>
-              <w:t>Endereço</w:t>
-            </w:r>
-            <w:proofErr w:type="spellEnd"/>
-            <w:r>
-              <w:t xml:space="preserve"> da Rede (CIDR)</w:t>
+              <w:t>Endereço da Rede (CIDR)</w:t>
             </w:r>
           </w:p>
         </w:tc>
@@ -2664,13 +2596,8 @@
               <w:spacing w:before="1"/>
               <w:ind w:left="105"/>
             </w:pPr>
-            <w:proofErr w:type="spellStart"/>
             <w:r>
-              <w:t>Máscara</w:t>
-            </w:r>
-            <w:proofErr w:type="spellEnd"/>
-            <w:r>
-              <w:t xml:space="preserve"> de rede</w:t>
+              <w:t>Máscara de rede</w:t>
             </w:r>
           </w:p>
         </w:tc>
@@ -2738,13 +2665,8 @@
                 <w:i/>
               </w:rPr>
             </w:pPr>
-            <w:proofErr w:type="spellStart"/>
             <w:r>
-              <w:t>Endereço</w:t>
-            </w:r>
-            <w:proofErr w:type="spellEnd"/>
-            <w:r>
-              <w:t xml:space="preserve"> de </w:t>
+              <w:t xml:space="preserve">Endereço de </w:t>
             </w:r>
             <w:r>
               <w:rPr>
@@ -2921,25 +2843,7 @@
           <w:sz w:val="24"/>
           <w:szCs w:val="24"/>
         </w:rPr>
-        <w:t xml:space="preserve">utilizados para a configuração dos </w:t>
-      </w:r>
-      <w:proofErr w:type="spellStart"/>
-      <w:r>
-        <w:rPr>
-          <w:rFonts w:cstheme="minorHAnsi"/>
-          <w:sz w:val="24"/>
-          <w:szCs w:val="24"/>
-        </w:rPr>
-        <w:t>PCs</w:t>
-      </w:r>
-      <w:proofErr w:type="spellEnd"/>
-      <w:r>
-        <w:rPr>
-          <w:rFonts w:cstheme="minorHAnsi"/>
-          <w:sz w:val="24"/>
-          <w:szCs w:val="24"/>
-        </w:rPr>
-        <w:t xml:space="preserve"> e </w:t>
+        <w:t xml:space="preserve">utilizados para a configuração dos PCs e </w:t>
       </w:r>
       <w:r>
         <w:rPr>
@@ -3100,33 +3004,11 @@
                                 <w:lang w:val="en-GB"/>
                               </w:rPr>
                             </w:pPr>
-                            <w:proofErr w:type="spellStart"/>
                             <w:r>
                               <w:rPr>
                                 <w:lang w:val="en-GB"/>
                               </w:rPr>
-                              <w:t>iface</w:t>
-                            </w:r>
-                            <w:proofErr w:type="spellEnd"/>
-                            <w:r>
-                              <w:rPr>
-                                <w:lang w:val="en-GB"/>
-                              </w:rPr>
-                              <w:t xml:space="preserve"> eth0 </w:t>
-                            </w:r>
-                            <w:proofErr w:type="spellStart"/>
-                            <w:r>
-                              <w:rPr>
-                                <w:lang w:val="en-GB"/>
-                              </w:rPr>
-                              <w:t>inet</w:t>
-                            </w:r>
-                            <w:proofErr w:type="spellEnd"/>
-                            <w:r>
-                              <w:rPr>
-                                <w:lang w:val="en-GB"/>
-                              </w:rPr>
-                              <w:t xml:space="preserve"> static</w:t>
+                              <w:t>iface eth0 inet static</w:t>
                             </w:r>
                           </w:p>
                           <w:p>
@@ -3216,33 +3098,11 @@
                           <w:lang w:val="en-GB"/>
                         </w:rPr>
                       </w:pPr>
-                      <w:proofErr w:type="spellStart"/>
                       <w:r>
                         <w:rPr>
                           <w:lang w:val="en-GB"/>
                         </w:rPr>
-                        <w:t>iface</w:t>
-                      </w:r>
-                      <w:proofErr w:type="spellEnd"/>
-                      <w:r>
-                        <w:rPr>
-                          <w:lang w:val="en-GB"/>
-                        </w:rPr>
-                        <w:t xml:space="preserve"> eth0 </w:t>
-                      </w:r>
-                      <w:proofErr w:type="spellStart"/>
-                      <w:r>
-                        <w:rPr>
-                          <w:lang w:val="en-GB"/>
-                        </w:rPr>
-                        <w:t>inet</w:t>
-                      </w:r>
-                      <w:proofErr w:type="spellEnd"/>
-                      <w:r>
-                        <w:rPr>
-                          <w:lang w:val="en-GB"/>
-                        </w:rPr>
-                        <w:t xml:space="preserve"> static</w:t>
+                        <w:t>iface eth0 inet static</w:t>
                       </w:r>
                     </w:p>
                     <w:p>
@@ -3381,33 +3241,11 @@
                                 <w:lang w:val="en-GB"/>
                               </w:rPr>
                             </w:pPr>
-                            <w:proofErr w:type="spellStart"/>
                             <w:r>
                               <w:rPr>
                                 <w:lang w:val="en-GB"/>
                               </w:rPr>
-                              <w:t>iface</w:t>
-                            </w:r>
-                            <w:proofErr w:type="spellEnd"/>
-                            <w:r>
-                              <w:rPr>
-                                <w:lang w:val="en-GB"/>
-                              </w:rPr>
-                              <w:t xml:space="preserve"> eth0 </w:t>
-                            </w:r>
-                            <w:proofErr w:type="spellStart"/>
-                            <w:r>
-                              <w:rPr>
-                                <w:lang w:val="en-GB"/>
-                              </w:rPr>
-                              <w:t>inet</w:t>
-                            </w:r>
-                            <w:proofErr w:type="spellEnd"/>
-                            <w:r>
-                              <w:rPr>
-                                <w:lang w:val="en-GB"/>
-                              </w:rPr>
-                              <w:t xml:space="preserve"> static</w:t>
+                              <w:t>iface eth0 inet static</w:t>
                             </w:r>
                           </w:p>
                           <w:p>
@@ -3420,13 +3258,8 @@
                               </w:rPr>
                               <w:t xml:space="preserve">    </w:t>
                             </w:r>
-                            <w:proofErr w:type="spellStart"/>
-                            <w:r>
-                              <w:t>address</w:t>
-                            </w:r>
-                            <w:proofErr w:type="spellEnd"/>
-                            <w:r>
-                              <w:t xml:space="preserve"> 192.168.5.1</w:t>
+                            <w:r>
+                              <w:t>address 192.168.5.1</w:t>
                             </w:r>
                           </w:p>
                           <w:p>
@@ -3434,15 +3267,7 @@
                               <w:spacing w:after="0"/>
                             </w:pPr>
                             <w:r>
-                              <w:t xml:space="preserve">    </w:t>
-                            </w:r>
-                            <w:proofErr w:type="spellStart"/>
-                            <w:r>
-                              <w:t>netmask</w:t>
-                            </w:r>
-                            <w:proofErr w:type="spellEnd"/>
-                            <w:r>
-                              <w:t xml:space="preserve"> 255.255.255.192</w:t>
+                              <w:t xml:space="preserve">    netmask 255.255.255.192</w:t>
                             </w:r>
                           </w:p>
                           <w:p>
@@ -3450,15 +3275,7 @@
                               <w:spacing w:after="0"/>
                             </w:pPr>
                             <w:r>
-                              <w:t xml:space="preserve">    </w:t>
-                            </w:r>
-                            <w:proofErr w:type="spellStart"/>
-                            <w:r>
-                              <w:t>gateway</w:t>
-                            </w:r>
-                            <w:proofErr w:type="spellEnd"/>
-                            <w:r>
-                              <w:t xml:space="preserve"> 192.168.5.62</w:t>
+                              <w:t xml:space="preserve">    gateway 192.168.5.62</w:t>
                             </w:r>
                           </w:p>
                         </w:txbxContent>
@@ -3504,33 +3321,11 @@
                           <w:lang w:val="en-GB"/>
                         </w:rPr>
                       </w:pPr>
-                      <w:proofErr w:type="spellStart"/>
                       <w:r>
                         <w:rPr>
                           <w:lang w:val="en-GB"/>
                         </w:rPr>
-                        <w:t>iface</w:t>
-                      </w:r>
-                      <w:proofErr w:type="spellEnd"/>
-                      <w:r>
-                        <w:rPr>
-                          <w:lang w:val="en-GB"/>
-                        </w:rPr>
-                        <w:t xml:space="preserve"> eth0 </w:t>
-                      </w:r>
-                      <w:proofErr w:type="spellStart"/>
-                      <w:r>
-                        <w:rPr>
-                          <w:lang w:val="en-GB"/>
-                        </w:rPr>
-                        <w:t>inet</w:t>
-                      </w:r>
-                      <w:proofErr w:type="spellEnd"/>
-                      <w:r>
-                        <w:rPr>
-                          <w:lang w:val="en-GB"/>
-                        </w:rPr>
-                        <w:t xml:space="preserve"> static</w:t>
+                        <w:t>iface eth0 inet static</w:t>
                       </w:r>
                     </w:p>
                     <w:p>
@@ -3543,13 +3338,8 @@
                         </w:rPr>
                         <w:t xml:space="preserve">    </w:t>
                       </w:r>
-                      <w:proofErr w:type="spellStart"/>
-                      <w:r>
-                        <w:t>address</w:t>
-                      </w:r>
-                      <w:proofErr w:type="spellEnd"/>
-                      <w:r>
-                        <w:t xml:space="preserve"> 192.168.5.1</w:t>
+                      <w:r>
+                        <w:t>address 192.168.5.1</w:t>
                       </w:r>
                     </w:p>
                     <w:p>
@@ -3557,15 +3347,7 @@
                         <w:spacing w:after="0"/>
                       </w:pPr>
                       <w:r>
-                        <w:t xml:space="preserve">    </w:t>
-                      </w:r>
-                      <w:proofErr w:type="spellStart"/>
-                      <w:r>
-                        <w:t>netmask</w:t>
-                      </w:r>
-                      <w:proofErr w:type="spellEnd"/>
-                      <w:r>
-                        <w:t xml:space="preserve"> 255.255.255.192</w:t>
+                        <w:t xml:space="preserve">    netmask 255.255.255.192</w:t>
                       </w:r>
                     </w:p>
                     <w:p>
@@ -3573,15 +3355,7 @@
                         <w:spacing w:after="0"/>
                       </w:pPr>
                       <w:r>
-                        <w:t xml:space="preserve">    </w:t>
-                      </w:r>
-                      <w:proofErr w:type="spellStart"/>
-                      <w:r>
-                        <w:t>gateway</w:t>
-                      </w:r>
-                      <w:proofErr w:type="spellEnd"/>
-                      <w:r>
-                        <w:t xml:space="preserve"> 192.168.5.62</w:t>
+                        <w:t xml:space="preserve">    gateway 192.168.5.62</w:t>
                       </w:r>
                     </w:p>
                   </w:txbxContent>
@@ -3805,33 +3579,11 @@
                                 <w:lang w:val="en-GB"/>
                               </w:rPr>
                             </w:pPr>
-                            <w:proofErr w:type="spellStart"/>
                             <w:r>
                               <w:rPr>
                                 <w:lang w:val="en-GB"/>
                               </w:rPr>
-                              <w:t>iface</w:t>
-                            </w:r>
-                            <w:proofErr w:type="spellEnd"/>
-                            <w:r>
-                              <w:rPr>
-                                <w:lang w:val="en-GB"/>
-                              </w:rPr>
-                              <w:t xml:space="preserve"> eth0 </w:t>
-                            </w:r>
-                            <w:proofErr w:type="spellStart"/>
-                            <w:r>
-                              <w:rPr>
-                                <w:lang w:val="en-GB"/>
-                              </w:rPr>
-                              <w:t>inet</w:t>
-                            </w:r>
-                            <w:proofErr w:type="spellEnd"/>
-                            <w:r>
-                              <w:rPr>
-                                <w:lang w:val="en-GB"/>
-                              </w:rPr>
-                              <w:t xml:space="preserve"> static</w:t>
+                              <w:t>iface eth0 inet static</w:t>
                             </w:r>
                           </w:p>
                           <w:p>
@@ -3921,33 +3673,11 @@
                           <w:lang w:val="en-GB"/>
                         </w:rPr>
                       </w:pPr>
-                      <w:proofErr w:type="spellStart"/>
                       <w:r>
                         <w:rPr>
                           <w:lang w:val="en-GB"/>
                         </w:rPr>
-                        <w:t>iface</w:t>
-                      </w:r>
-                      <w:proofErr w:type="spellEnd"/>
-                      <w:r>
-                        <w:rPr>
-                          <w:lang w:val="en-GB"/>
-                        </w:rPr>
-                        <w:t xml:space="preserve"> eth0 </w:t>
-                      </w:r>
-                      <w:proofErr w:type="spellStart"/>
-                      <w:r>
-                        <w:rPr>
-                          <w:lang w:val="en-GB"/>
-                        </w:rPr>
-                        <w:t>inet</w:t>
-                      </w:r>
-                      <w:proofErr w:type="spellEnd"/>
-                      <w:r>
-                        <w:rPr>
-                          <w:lang w:val="en-GB"/>
-                        </w:rPr>
-                        <w:t xml:space="preserve"> static</w:t>
+                        <w:t>iface eth0 inet static</w:t>
                       </w:r>
                     </w:p>
                     <w:p>
@@ -4086,33 +3816,11 @@
                                 <w:lang w:val="en-GB"/>
                               </w:rPr>
                             </w:pPr>
-                            <w:proofErr w:type="spellStart"/>
                             <w:r>
                               <w:rPr>
                                 <w:lang w:val="en-GB"/>
                               </w:rPr>
-                              <w:t>iface</w:t>
-                            </w:r>
-                            <w:proofErr w:type="spellEnd"/>
-                            <w:r>
-                              <w:rPr>
-                                <w:lang w:val="en-GB"/>
-                              </w:rPr>
-                              <w:t xml:space="preserve"> eth0 </w:t>
-                            </w:r>
-                            <w:proofErr w:type="spellStart"/>
-                            <w:r>
-                              <w:rPr>
-                                <w:lang w:val="en-GB"/>
-                              </w:rPr>
-                              <w:t>inet</w:t>
-                            </w:r>
-                            <w:proofErr w:type="spellEnd"/>
-                            <w:r>
-                              <w:rPr>
-                                <w:lang w:val="en-GB"/>
-                              </w:rPr>
-                              <w:t xml:space="preserve"> static</w:t>
+                              <w:t>iface eth0 inet static</w:t>
                             </w:r>
                           </w:p>
                           <w:p>
@@ -4202,33 +3910,11 @@
                           <w:lang w:val="en-GB"/>
                         </w:rPr>
                       </w:pPr>
-                      <w:proofErr w:type="spellStart"/>
                       <w:r>
                         <w:rPr>
                           <w:lang w:val="en-GB"/>
                         </w:rPr>
-                        <w:t>iface</w:t>
-                      </w:r>
-                      <w:proofErr w:type="spellEnd"/>
-                      <w:r>
-                        <w:rPr>
-                          <w:lang w:val="en-GB"/>
-                        </w:rPr>
-                        <w:t xml:space="preserve"> eth0 </w:t>
-                      </w:r>
-                      <w:proofErr w:type="spellStart"/>
-                      <w:r>
-                        <w:rPr>
-                          <w:lang w:val="en-GB"/>
-                        </w:rPr>
-                        <w:t>inet</w:t>
-                      </w:r>
-                      <w:proofErr w:type="spellEnd"/>
-                      <w:r>
-                        <w:rPr>
-                          <w:lang w:val="en-GB"/>
-                        </w:rPr>
-                        <w:t xml:space="preserve"> static</w:t>
+                        <w:t>iface eth0 inet static</w:t>
                       </w:r>
                     </w:p>
                     <w:p>
@@ -4501,23 +4187,7 @@
                                 <w:sz w:val="20"/>
                                 <w:szCs w:val="20"/>
                               </w:rPr>
-                              <w:t>R3(</w:t>
-                            </w:r>
-                            <w:proofErr w:type="spellStart"/>
-                            <w:r>
-                              <w:rPr>
-                                <w:sz w:val="20"/>
-                                <w:szCs w:val="20"/>
-                              </w:rPr>
-                              <w:t>config</w:t>
-                            </w:r>
-                            <w:proofErr w:type="spellEnd"/>
-                            <w:r>
-                              <w:rPr>
-                                <w:sz w:val="20"/>
-                                <w:szCs w:val="20"/>
-                              </w:rPr>
-                              <w:t>)#int e0/0</w:t>
+                              <w:t>R3(config)#int e0/0</w:t>
                             </w:r>
                           </w:p>
                           <w:p>
@@ -4659,39 +4329,7 @@
                                 <w:sz w:val="20"/>
                                 <w:szCs w:val="20"/>
                               </w:rPr>
-                              <w:t>R3(</w:t>
-                            </w:r>
-                            <w:proofErr w:type="spellStart"/>
-                            <w:r>
-                              <w:rPr>
-                                <w:sz w:val="20"/>
-                                <w:szCs w:val="20"/>
-                              </w:rPr>
-                              <w:t>config</w:t>
-                            </w:r>
-                            <w:proofErr w:type="spellEnd"/>
-                            <w:r>
-                              <w:rPr>
-                                <w:sz w:val="20"/>
-                                <w:szCs w:val="20"/>
-                              </w:rPr>
-                              <w:t xml:space="preserve">)#ip </w:t>
-                            </w:r>
-                            <w:proofErr w:type="spellStart"/>
-                            <w:r>
-                              <w:rPr>
-                                <w:sz w:val="20"/>
-                                <w:szCs w:val="20"/>
-                              </w:rPr>
-                              <w:t>route</w:t>
-                            </w:r>
-                            <w:proofErr w:type="spellEnd"/>
-                            <w:r>
-                              <w:rPr>
-                                <w:sz w:val="20"/>
-                                <w:szCs w:val="20"/>
-                              </w:rPr>
-                              <w:t xml:space="preserve"> 180.43.170.0 255.255.255.128 180.43.171.1</w:t>
+                              <w:t>R3(config)#ip route 180.43.170.0 255.255.255.128 180.43.171.1</w:t>
                             </w:r>
                           </w:p>
                           <w:p>
@@ -4707,23 +4345,7 @@
                                 <w:sz w:val="20"/>
                                 <w:szCs w:val="20"/>
                               </w:rPr>
-                              <w:t>R3(</w:t>
-                            </w:r>
-                            <w:proofErr w:type="spellStart"/>
-                            <w:r>
-                              <w:rPr>
-                                <w:sz w:val="20"/>
-                                <w:szCs w:val="20"/>
-                              </w:rPr>
-                              <w:t>config</w:t>
-                            </w:r>
-                            <w:proofErr w:type="spellEnd"/>
-                            <w:r>
-                              <w:rPr>
-                                <w:sz w:val="20"/>
-                                <w:szCs w:val="20"/>
-                              </w:rPr>
-                              <w:t>)#exit</w:t>
+                              <w:t>R3(config)#exit</w:t>
                             </w:r>
                           </w:p>
                           <w:p>
@@ -4825,25 +4447,7 @@
                                 <w:szCs w:val="20"/>
                                 <w:lang w:val="en-US"/>
                               </w:rPr>
-                              <w:t xml:space="preserve">(config-if)#ip </w:t>
-                            </w:r>
-                            <w:proofErr w:type="spellStart"/>
-                            <w:r>
-                              <w:rPr>
-                                <w:sz w:val="20"/>
-                                <w:szCs w:val="20"/>
-                                <w:lang w:val="en-US"/>
-                              </w:rPr>
-                              <w:t>pim</w:t>
-                            </w:r>
-                            <w:proofErr w:type="spellEnd"/>
-                            <w:r>
-                              <w:rPr>
-                                <w:sz w:val="20"/>
-                                <w:szCs w:val="20"/>
-                                <w:lang w:val="en-US"/>
-                              </w:rPr>
-                              <w:t xml:space="preserve"> sparse-dense-mode</w:t>
+                              <w:t>(config-if)#ip pim sparse-dense-mode</w:t>
                             </w:r>
                           </w:p>
                           <w:p>
@@ -4945,25 +4549,7 @@
                                 <w:szCs w:val="20"/>
                                 <w:lang w:val="en-US"/>
                               </w:rPr>
-                              <w:t xml:space="preserve">(config-if)#ip </w:t>
-                            </w:r>
-                            <w:proofErr w:type="spellStart"/>
-                            <w:r>
-                              <w:rPr>
-                                <w:sz w:val="20"/>
-                                <w:szCs w:val="20"/>
-                                <w:lang w:val="en-US"/>
-                              </w:rPr>
-                              <w:t>pim</w:t>
-                            </w:r>
-                            <w:proofErr w:type="spellEnd"/>
-                            <w:r>
-                              <w:rPr>
-                                <w:sz w:val="20"/>
-                                <w:szCs w:val="20"/>
-                                <w:lang w:val="en-US"/>
-                              </w:rPr>
-                              <w:t xml:space="preserve"> sparse-dense-mode</w:t>
+                              <w:t>(config-if)#ip pim sparse-dense-mode</w:t>
                             </w:r>
                           </w:p>
                           <w:p>
@@ -5047,11 +4633,7 @@
           </mc:Choice>
           <mc:Fallback>
             <w:pict>
-              <v:shapetype w14:anchorId="588DB3F3" id="_x0000_t202" coordsize="21600,21600" o:spt="202" path="m,l,21600r21600,l21600,xe">
-                <v:stroke joinstyle="miter"/>
-                <v:path gradientshapeok="t" o:connecttype="rect"/>
-              </v:shapetype>
-              <v:shape id="Caixa de texto 9" o:spid="_x0000_s1032" type="#_x0000_t202" style="position:absolute;left:0;text-align:left;margin-left:213.75pt;margin-top:14.9pt;width:286.8pt;height:247.8pt;z-index:-251640832;visibility:visible;mso-wrap-style:square;mso-width-percent:0;mso-height-percent:0;mso-wrap-distance-left:9pt;mso-wrap-distance-top:3.6pt;mso-wrap-distance-right:9pt;mso-wrap-distance-bottom:3.6pt;mso-position-horizontal:absolute;mso-position-horizontal-relative:margin;mso-position-vertical:absolute;mso-position-vertical-relative:text;mso-width-percent:0;mso-height-percent:0;mso-width-relative:margin;mso-height-relative:margin;v-text-anchor:top" o:gfxdata="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" filled="f" strokecolor="black [3213]">
+              <v:shape w14:anchorId="588DB3F3" id="Caixa de texto 9" o:spid="_x0000_s1032" type="#_x0000_t202" style="position:absolute;left:0;text-align:left;margin-left:213.75pt;margin-top:14.9pt;width:286.8pt;height:247.8pt;z-index:-251640832;visibility:visible;mso-wrap-style:square;mso-width-percent:0;mso-height-percent:0;mso-wrap-distance-left:9pt;mso-wrap-distance-top:3.6pt;mso-wrap-distance-right:9pt;mso-wrap-distance-bottom:3.6pt;mso-position-horizontal:absolute;mso-position-horizontal-relative:margin;mso-position-vertical:absolute;mso-position-vertical-relative:text;mso-width-percent:0;mso-height-percent:0;mso-width-relative:margin;mso-height-relative:margin;v-text-anchor:top" o:gfxdata="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" filled="f" strokecolor="black [3213]">
                 <v:textbox>
                   <w:txbxContent>
                     <w:p>
@@ -5083,23 +4665,7 @@
                           <w:sz w:val="20"/>
                           <w:szCs w:val="20"/>
                         </w:rPr>
-                        <w:t>R3(</w:t>
-                      </w:r>
-                      <w:proofErr w:type="spellStart"/>
-                      <w:r>
-                        <w:rPr>
-                          <w:sz w:val="20"/>
-                          <w:szCs w:val="20"/>
-                        </w:rPr>
-                        <w:t>config</w:t>
-                      </w:r>
-                      <w:proofErr w:type="spellEnd"/>
-                      <w:r>
-                        <w:rPr>
-                          <w:sz w:val="20"/>
-                          <w:szCs w:val="20"/>
-                        </w:rPr>
-                        <w:t>)#int e0/0</w:t>
+                        <w:t>R3(config)#int e0/0</w:t>
                       </w:r>
                     </w:p>
                     <w:p>
@@ -5241,39 +4807,7 @@
                           <w:sz w:val="20"/>
                           <w:szCs w:val="20"/>
                         </w:rPr>
-                        <w:t>R3(</w:t>
-                      </w:r>
-                      <w:proofErr w:type="spellStart"/>
-                      <w:r>
-                        <w:rPr>
-                          <w:sz w:val="20"/>
-                          <w:szCs w:val="20"/>
-                        </w:rPr>
-                        <w:t>config</w:t>
-                      </w:r>
-                      <w:proofErr w:type="spellEnd"/>
-                      <w:r>
-                        <w:rPr>
-                          <w:sz w:val="20"/>
-                          <w:szCs w:val="20"/>
-                        </w:rPr>
-                        <w:t xml:space="preserve">)#ip </w:t>
-                      </w:r>
-                      <w:proofErr w:type="spellStart"/>
-                      <w:r>
-                        <w:rPr>
-                          <w:sz w:val="20"/>
-                          <w:szCs w:val="20"/>
-                        </w:rPr>
-                        <w:t>route</w:t>
-                      </w:r>
-                      <w:proofErr w:type="spellEnd"/>
-                      <w:r>
-                        <w:rPr>
-                          <w:sz w:val="20"/>
-                          <w:szCs w:val="20"/>
-                        </w:rPr>
-                        <w:t xml:space="preserve"> 180.43.170.0 255.255.255.128 180.43.171.1</w:t>
+                        <w:t>R3(config)#ip route 180.43.170.0 255.255.255.128 180.43.171.1</w:t>
                       </w:r>
                     </w:p>
                     <w:p>
@@ -5289,23 +4823,7 @@
                           <w:sz w:val="20"/>
                           <w:szCs w:val="20"/>
                         </w:rPr>
-                        <w:t>R3(</w:t>
-                      </w:r>
-                      <w:proofErr w:type="spellStart"/>
-                      <w:r>
-                        <w:rPr>
-                          <w:sz w:val="20"/>
-                          <w:szCs w:val="20"/>
-                        </w:rPr>
-                        <w:t>config</w:t>
-                      </w:r>
-                      <w:proofErr w:type="spellEnd"/>
-                      <w:r>
-                        <w:rPr>
-                          <w:sz w:val="20"/>
-                          <w:szCs w:val="20"/>
-                        </w:rPr>
-                        <w:t>)#exit</w:t>
+                        <w:t>R3(config)#exit</w:t>
                       </w:r>
                     </w:p>
                     <w:p>
@@ -5407,25 +4925,7 @@
                           <w:szCs w:val="20"/>
                           <w:lang w:val="en-US"/>
                         </w:rPr>
-                        <w:t xml:space="preserve">(config-if)#ip </w:t>
-                      </w:r>
-                      <w:proofErr w:type="spellStart"/>
-                      <w:r>
-                        <w:rPr>
-                          <w:sz w:val="20"/>
-                          <w:szCs w:val="20"/>
-                          <w:lang w:val="en-US"/>
-                        </w:rPr>
-                        <w:t>pim</w:t>
-                      </w:r>
-                      <w:proofErr w:type="spellEnd"/>
-                      <w:r>
-                        <w:rPr>
-                          <w:sz w:val="20"/>
-                          <w:szCs w:val="20"/>
-                          <w:lang w:val="en-US"/>
-                        </w:rPr>
-                        <w:t xml:space="preserve"> sparse-dense-mode</w:t>
+                        <w:t>(config-if)#ip pim sparse-dense-mode</w:t>
                       </w:r>
                     </w:p>
                     <w:p>
@@ -5527,25 +5027,7 @@
                           <w:szCs w:val="20"/>
                           <w:lang w:val="en-US"/>
                         </w:rPr>
-                        <w:t xml:space="preserve">(config-if)#ip </w:t>
-                      </w:r>
-                      <w:proofErr w:type="spellStart"/>
-                      <w:r>
-                        <w:rPr>
-                          <w:sz w:val="20"/>
-                          <w:szCs w:val="20"/>
-                          <w:lang w:val="en-US"/>
-                        </w:rPr>
-                        <w:t>pim</w:t>
-                      </w:r>
-                      <w:proofErr w:type="spellEnd"/>
-                      <w:r>
-                        <w:rPr>
-                          <w:sz w:val="20"/>
-                          <w:szCs w:val="20"/>
-                          <w:lang w:val="en-US"/>
-                        </w:rPr>
-                        <w:t xml:space="preserve"> sparse-dense-mode</w:t>
+                        <w:t>(config-if)#ip pim sparse-dense-mode</w:t>
                       </w:r>
                     </w:p>
                     <w:p>
@@ -5707,23 +5189,7 @@
                                 <w:sz w:val="20"/>
                                 <w:szCs w:val="20"/>
                               </w:rPr>
-                              <w:t>R1(</w:t>
-                            </w:r>
-                            <w:proofErr w:type="spellStart"/>
-                            <w:r>
-                              <w:rPr>
-                                <w:sz w:val="20"/>
-                                <w:szCs w:val="20"/>
-                              </w:rPr>
-                              <w:t>config</w:t>
-                            </w:r>
-                            <w:proofErr w:type="spellEnd"/>
-                            <w:r>
-                              <w:rPr>
-                                <w:sz w:val="20"/>
-                                <w:szCs w:val="20"/>
-                              </w:rPr>
-                              <w:t>)#int e0/0</w:t>
+                              <w:t>R1(config)#int e0/0</w:t>
                             </w:r>
                           </w:p>
                           <w:p>
@@ -5865,39 +5331,7 @@
                                 <w:sz w:val="20"/>
                                 <w:szCs w:val="20"/>
                               </w:rPr>
-                              <w:t>R1(</w:t>
-                            </w:r>
-                            <w:proofErr w:type="spellStart"/>
-                            <w:r>
-                              <w:rPr>
-                                <w:sz w:val="20"/>
-                                <w:szCs w:val="20"/>
-                              </w:rPr>
-                              <w:t>config</w:t>
-                            </w:r>
-                            <w:proofErr w:type="spellEnd"/>
-                            <w:r>
-                              <w:rPr>
-                                <w:sz w:val="20"/>
-                                <w:szCs w:val="20"/>
-                              </w:rPr>
-                              <w:t xml:space="preserve">)#ip </w:t>
-                            </w:r>
-                            <w:proofErr w:type="spellStart"/>
-                            <w:r>
-                              <w:rPr>
-                                <w:sz w:val="20"/>
-                                <w:szCs w:val="20"/>
-                              </w:rPr>
-                              <w:t>route</w:t>
-                            </w:r>
-                            <w:proofErr w:type="spellEnd"/>
-                            <w:r>
-                              <w:rPr>
-                                <w:sz w:val="20"/>
-                                <w:szCs w:val="20"/>
-                              </w:rPr>
-                              <w:t xml:space="preserve"> 180.43.170.128 255.255.255.128 180.43.171.3</w:t>
+                              <w:t>R1(config)#ip route 180.43.170.128 255.255.255.128 180.43.171.3</w:t>
                             </w:r>
                           </w:p>
                           <w:p>
@@ -5913,23 +5347,7 @@
                                 <w:sz w:val="20"/>
                                 <w:szCs w:val="20"/>
                               </w:rPr>
-                              <w:t>R1(</w:t>
-                            </w:r>
-                            <w:proofErr w:type="spellStart"/>
-                            <w:r>
-                              <w:rPr>
-                                <w:sz w:val="20"/>
-                                <w:szCs w:val="20"/>
-                              </w:rPr>
-                              <w:t>config</w:t>
-                            </w:r>
-                            <w:proofErr w:type="spellEnd"/>
-                            <w:r>
-                              <w:rPr>
-                                <w:sz w:val="20"/>
-                                <w:szCs w:val="20"/>
-                              </w:rPr>
-                              <w:t>)#exit</w:t>
+                              <w:t>R1(config)#exit</w:t>
                             </w:r>
                           </w:p>
                           <w:p>
@@ -6031,25 +5449,7 @@
                                 <w:szCs w:val="20"/>
                                 <w:lang w:val="en-US"/>
                               </w:rPr>
-                              <w:t xml:space="preserve">(config-if)#ip </w:t>
-                            </w:r>
-                            <w:proofErr w:type="spellStart"/>
-                            <w:r>
-                              <w:rPr>
-                                <w:sz w:val="20"/>
-                                <w:szCs w:val="20"/>
-                                <w:lang w:val="en-US"/>
-                              </w:rPr>
-                              <w:t>pim</w:t>
-                            </w:r>
-                            <w:proofErr w:type="spellEnd"/>
-                            <w:r>
-                              <w:rPr>
-                                <w:sz w:val="20"/>
-                                <w:szCs w:val="20"/>
-                                <w:lang w:val="en-US"/>
-                              </w:rPr>
-                              <w:t xml:space="preserve"> sparse-dense-mode</w:t>
+                              <w:t>(config-if)#ip pim sparse-dense-mode</w:t>
                             </w:r>
                           </w:p>
                           <w:p>
@@ -6151,25 +5551,7 @@
                                 <w:szCs w:val="20"/>
                                 <w:lang w:val="en-US"/>
                               </w:rPr>
-                              <w:t xml:space="preserve">(config-if)#ip </w:t>
-                            </w:r>
-                            <w:proofErr w:type="spellStart"/>
-                            <w:r>
-                              <w:rPr>
-                                <w:sz w:val="20"/>
-                                <w:szCs w:val="20"/>
-                                <w:lang w:val="en-US"/>
-                              </w:rPr>
-                              <w:t>pim</w:t>
-                            </w:r>
-                            <w:proofErr w:type="spellEnd"/>
-                            <w:r>
-                              <w:rPr>
-                                <w:sz w:val="20"/>
-                                <w:szCs w:val="20"/>
-                                <w:lang w:val="en-US"/>
-                              </w:rPr>
-                              <w:t xml:space="preserve"> sparse-dense-mode</w:t>
+                              <w:t>(config-if)#ip pim sparse-dense-mode</w:t>
                             </w:r>
                           </w:p>
                           <w:p>
@@ -6285,23 +5667,7 @@
                           <w:sz w:val="20"/>
                           <w:szCs w:val="20"/>
                         </w:rPr>
-                        <w:t>R1(</w:t>
-                      </w:r>
-                      <w:proofErr w:type="spellStart"/>
-                      <w:r>
-                        <w:rPr>
-                          <w:sz w:val="20"/>
-                          <w:szCs w:val="20"/>
-                        </w:rPr>
-                        <w:t>config</w:t>
-                      </w:r>
-                      <w:proofErr w:type="spellEnd"/>
-                      <w:r>
-                        <w:rPr>
-                          <w:sz w:val="20"/>
-                          <w:szCs w:val="20"/>
-                        </w:rPr>
-                        <w:t>)#int e0/0</w:t>
+                        <w:t>R1(config)#int e0/0</w:t>
                       </w:r>
                     </w:p>
                     <w:p>
@@ -6443,39 +5809,7 @@
                           <w:sz w:val="20"/>
                           <w:szCs w:val="20"/>
                         </w:rPr>
-                        <w:t>R1(</w:t>
-                      </w:r>
-                      <w:proofErr w:type="spellStart"/>
-                      <w:r>
-                        <w:rPr>
-                          <w:sz w:val="20"/>
-                          <w:szCs w:val="20"/>
-                        </w:rPr>
-                        <w:t>config</w:t>
-                      </w:r>
-                      <w:proofErr w:type="spellEnd"/>
-                      <w:r>
-                        <w:rPr>
-                          <w:sz w:val="20"/>
-                          <w:szCs w:val="20"/>
-                        </w:rPr>
-                        <w:t xml:space="preserve">)#ip </w:t>
-                      </w:r>
-                      <w:proofErr w:type="spellStart"/>
-                      <w:r>
-                        <w:rPr>
-                          <w:sz w:val="20"/>
-                          <w:szCs w:val="20"/>
-                        </w:rPr>
-                        <w:t>route</w:t>
-                      </w:r>
-                      <w:proofErr w:type="spellEnd"/>
-                      <w:r>
-                        <w:rPr>
-                          <w:sz w:val="20"/>
-                          <w:szCs w:val="20"/>
-                        </w:rPr>
-                        <w:t xml:space="preserve"> 180.43.170.128 255.255.255.128 180.43.171.3</w:t>
+                        <w:t>R1(config)#ip route 180.43.170.128 255.255.255.128 180.43.171.3</w:t>
                       </w:r>
                     </w:p>
                     <w:p>
@@ -6491,23 +5825,7 @@
                           <w:sz w:val="20"/>
                           <w:szCs w:val="20"/>
                         </w:rPr>
-                        <w:t>R1(</w:t>
-                      </w:r>
-                      <w:proofErr w:type="spellStart"/>
-                      <w:r>
-                        <w:rPr>
-                          <w:sz w:val="20"/>
-                          <w:szCs w:val="20"/>
-                        </w:rPr>
-                        <w:t>config</w:t>
-                      </w:r>
-                      <w:proofErr w:type="spellEnd"/>
-                      <w:r>
-                        <w:rPr>
-                          <w:sz w:val="20"/>
-                          <w:szCs w:val="20"/>
-                        </w:rPr>
-                        <w:t>)#exit</w:t>
+                        <w:t>R1(config)#exit</w:t>
                       </w:r>
                     </w:p>
                     <w:p>
@@ -6609,25 +5927,7 @@
                           <w:szCs w:val="20"/>
                           <w:lang w:val="en-US"/>
                         </w:rPr>
-                        <w:t xml:space="preserve">(config-if)#ip </w:t>
-                      </w:r>
-                      <w:proofErr w:type="spellStart"/>
-                      <w:r>
-                        <w:rPr>
-                          <w:sz w:val="20"/>
-                          <w:szCs w:val="20"/>
-                          <w:lang w:val="en-US"/>
-                        </w:rPr>
-                        <w:t>pim</w:t>
-                      </w:r>
-                      <w:proofErr w:type="spellEnd"/>
-                      <w:r>
-                        <w:rPr>
-                          <w:sz w:val="20"/>
-                          <w:szCs w:val="20"/>
-                          <w:lang w:val="en-US"/>
-                        </w:rPr>
-                        <w:t xml:space="preserve"> sparse-dense-mode</w:t>
+                        <w:t>(config-if)#ip pim sparse-dense-mode</w:t>
                       </w:r>
                     </w:p>
                     <w:p>
@@ -6729,25 +6029,7 @@
                           <w:szCs w:val="20"/>
                           <w:lang w:val="en-US"/>
                         </w:rPr>
-                        <w:t xml:space="preserve">(config-if)#ip </w:t>
-                      </w:r>
-                      <w:proofErr w:type="spellStart"/>
-                      <w:r>
-                        <w:rPr>
-                          <w:sz w:val="20"/>
-                          <w:szCs w:val="20"/>
-                          <w:lang w:val="en-US"/>
-                        </w:rPr>
-                        <w:t>pim</w:t>
-                      </w:r>
-                      <w:proofErr w:type="spellEnd"/>
-                      <w:r>
-                        <w:rPr>
-                          <w:sz w:val="20"/>
-                          <w:szCs w:val="20"/>
-                          <w:lang w:val="en-US"/>
-                        </w:rPr>
-                        <w:t xml:space="preserve"> sparse-dense-mode</w:t>
+                        <w:t>(config-if)#ip pim sparse-dense-mode</w:t>
                       </w:r>
                     </w:p>
                     <w:p>
@@ -7194,25 +6476,7 @@
                                 <w:szCs w:val="20"/>
                                 <w:lang w:val="en-US"/>
                               </w:rPr>
-                              <w:t xml:space="preserve">R2(config)#ip </w:t>
-                            </w:r>
-                            <w:proofErr w:type="spellStart"/>
-                            <w:r>
-                              <w:rPr>
-                                <w:sz w:val="20"/>
-                                <w:szCs w:val="20"/>
-                                <w:lang w:val="en-US"/>
-                              </w:rPr>
-                              <w:t>nat</w:t>
-                            </w:r>
-                            <w:proofErr w:type="spellEnd"/>
-                            <w:r>
-                              <w:rPr>
-                                <w:sz w:val="20"/>
-                                <w:szCs w:val="20"/>
-                                <w:lang w:val="en-US"/>
-                              </w:rPr>
-                              <w:t xml:space="preserve"> inside source list 30 interface f1/0 overload</w:t>
+                              <w:t>R2(config)#ip nat inside source list 30 interface f1/0 overload</w:t>
                             </w:r>
                           </w:p>
                           <w:p>
@@ -7284,25 +6548,7 @@
                                 <w:szCs w:val="20"/>
                                 <w:lang w:val="en-US"/>
                               </w:rPr>
-                              <w:t xml:space="preserve">R2(config-if)#ip </w:t>
-                            </w:r>
-                            <w:proofErr w:type="spellStart"/>
-                            <w:r>
-                              <w:rPr>
-                                <w:sz w:val="20"/>
-                                <w:szCs w:val="20"/>
-                                <w:lang w:val="en-US"/>
-                              </w:rPr>
-                              <w:t>nat</w:t>
-                            </w:r>
-                            <w:proofErr w:type="spellEnd"/>
-                            <w:r>
-                              <w:rPr>
-                                <w:sz w:val="20"/>
-                                <w:szCs w:val="20"/>
-                                <w:lang w:val="en-US"/>
-                              </w:rPr>
-                              <w:t xml:space="preserve"> inside</w:t>
+                              <w:t>R2(config-if)#ip nat inside</w:t>
                             </w:r>
                           </w:p>
                           <w:p>
@@ -7392,25 +6638,7 @@
                                 <w:szCs w:val="20"/>
                                 <w:lang w:val="en-US"/>
                               </w:rPr>
-                              <w:t xml:space="preserve">R2(config-if)#ip </w:t>
-                            </w:r>
-                            <w:proofErr w:type="spellStart"/>
-                            <w:r>
-                              <w:rPr>
-                                <w:sz w:val="20"/>
-                                <w:szCs w:val="20"/>
-                                <w:lang w:val="en-US"/>
-                              </w:rPr>
-                              <w:t>nat</w:t>
-                            </w:r>
-                            <w:proofErr w:type="spellEnd"/>
-                            <w:r>
-                              <w:rPr>
-                                <w:sz w:val="20"/>
-                                <w:szCs w:val="20"/>
-                                <w:lang w:val="en-US"/>
-                              </w:rPr>
-                              <w:t xml:space="preserve"> outside</w:t>
+                              <w:t>R2(config-if)#ip nat outside</w:t>
                             </w:r>
                           </w:p>
                           <w:p>
@@ -7500,25 +6728,7 @@
                                 <w:szCs w:val="20"/>
                                 <w:lang w:val="en-US"/>
                               </w:rPr>
-                              <w:t xml:space="preserve">R2(config-if)#ip </w:t>
-                            </w:r>
-                            <w:proofErr w:type="spellStart"/>
-                            <w:r>
-                              <w:rPr>
-                                <w:sz w:val="20"/>
-                                <w:szCs w:val="20"/>
-                                <w:lang w:val="en-US"/>
-                              </w:rPr>
-                              <w:t>pim</w:t>
-                            </w:r>
-                            <w:proofErr w:type="spellEnd"/>
-                            <w:r>
-                              <w:rPr>
-                                <w:sz w:val="20"/>
-                                <w:szCs w:val="20"/>
-                                <w:lang w:val="en-US"/>
-                              </w:rPr>
-                              <w:t xml:space="preserve"> sparse-dense-mode</w:t>
+                              <w:t>R2(config-if)#ip pim sparse-dense-mode</w:t>
                             </w:r>
                           </w:p>
                           <w:p>
@@ -7572,25 +6782,7 @@
                                 <w:szCs w:val="20"/>
                                 <w:lang w:val="en-US"/>
                               </w:rPr>
-                              <w:t xml:space="preserve">R2(config-if)#ip </w:t>
-                            </w:r>
-                            <w:proofErr w:type="spellStart"/>
-                            <w:r>
-                              <w:rPr>
-                                <w:sz w:val="20"/>
-                                <w:szCs w:val="20"/>
-                                <w:lang w:val="en-US"/>
-                              </w:rPr>
-                              <w:t>pim</w:t>
-                            </w:r>
-                            <w:proofErr w:type="spellEnd"/>
-                            <w:r>
-                              <w:rPr>
-                                <w:sz w:val="20"/>
-                                <w:szCs w:val="20"/>
-                                <w:lang w:val="en-US"/>
-                              </w:rPr>
-                              <w:t xml:space="preserve"> sparse-dense-mode</w:t>
+                              <w:t>R2(config-if)#ip pim sparse-dense-mode</w:t>
                             </w:r>
                           </w:p>
                           <w:p>
@@ -7702,25 +6894,7 @@
                           <w:szCs w:val="20"/>
                           <w:lang w:val="en-US"/>
                         </w:rPr>
-                        <w:t xml:space="preserve">R2(config)#ip </w:t>
-                      </w:r>
-                      <w:proofErr w:type="spellStart"/>
-                      <w:r>
-                        <w:rPr>
-                          <w:sz w:val="20"/>
-                          <w:szCs w:val="20"/>
-                          <w:lang w:val="en-US"/>
-                        </w:rPr>
-                        <w:t>nat</w:t>
-                      </w:r>
-                      <w:proofErr w:type="spellEnd"/>
-                      <w:r>
-                        <w:rPr>
-                          <w:sz w:val="20"/>
-                          <w:szCs w:val="20"/>
-                          <w:lang w:val="en-US"/>
-                        </w:rPr>
-                        <w:t xml:space="preserve"> inside source list 30 interface f1/0 overload</w:t>
+                        <w:t>R2(config)#ip nat inside source list 30 interface f1/0 overload</w:t>
                       </w:r>
                     </w:p>
                     <w:p>
@@ -7792,25 +6966,7 @@
                           <w:szCs w:val="20"/>
                           <w:lang w:val="en-US"/>
                         </w:rPr>
-                        <w:t xml:space="preserve">R2(config-if)#ip </w:t>
-                      </w:r>
-                      <w:proofErr w:type="spellStart"/>
-                      <w:r>
-                        <w:rPr>
-                          <w:sz w:val="20"/>
-                          <w:szCs w:val="20"/>
-                          <w:lang w:val="en-US"/>
-                        </w:rPr>
-                        <w:t>nat</w:t>
-                      </w:r>
-                      <w:proofErr w:type="spellEnd"/>
-                      <w:r>
-                        <w:rPr>
-                          <w:sz w:val="20"/>
-                          <w:szCs w:val="20"/>
-                          <w:lang w:val="en-US"/>
-                        </w:rPr>
-                        <w:t xml:space="preserve"> inside</w:t>
+                        <w:t>R2(config-if)#ip nat inside</w:t>
                       </w:r>
                     </w:p>
                     <w:p>
@@ -7900,25 +7056,7 @@
                           <w:szCs w:val="20"/>
                           <w:lang w:val="en-US"/>
                         </w:rPr>
-                        <w:t xml:space="preserve">R2(config-if)#ip </w:t>
-                      </w:r>
-                      <w:proofErr w:type="spellStart"/>
-                      <w:r>
-                        <w:rPr>
-                          <w:sz w:val="20"/>
-                          <w:szCs w:val="20"/>
-                          <w:lang w:val="en-US"/>
-                        </w:rPr>
-                        <w:t>nat</w:t>
-                      </w:r>
-                      <w:proofErr w:type="spellEnd"/>
-                      <w:r>
-                        <w:rPr>
-                          <w:sz w:val="20"/>
-                          <w:szCs w:val="20"/>
-                          <w:lang w:val="en-US"/>
-                        </w:rPr>
-                        <w:t xml:space="preserve"> outside</w:t>
+                        <w:t>R2(config-if)#ip nat outside</w:t>
                       </w:r>
                     </w:p>
                     <w:p>
@@ -8008,25 +7146,7 @@
                           <w:szCs w:val="20"/>
                           <w:lang w:val="en-US"/>
                         </w:rPr>
-                        <w:t xml:space="preserve">R2(config-if)#ip </w:t>
-                      </w:r>
-                      <w:proofErr w:type="spellStart"/>
-                      <w:r>
-                        <w:rPr>
-                          <w:sz w:val="20"/>
-                          <w:szCs w:val="20"/>
-                          <w:lang w:val="en-US"/>
-                        </w:rPr>
-                        <w:t>pim</w:t>
-                      </w:r>
-                      <w:proofErr w:type="spellEnd"/>
-                      <w:r>
-                        <w:rPr>
-                          <w:sz w:val="20"/>
-                          <w:szCs w:val="20"/>
-                          <w:lang w:val="en-US"/>
-                        </w:rPr>
-                        <w:t xml:space="preserve"> sparse-dense-mode</w:t>
+                        <w:t>R2(config-if)#ip pim sparse-dense-mode</w:t>
                       </w:r>
                     </w:p>
                     <w:p>
@@ -8080,25 +7200,7 @@
                           <w:szCs w:val="20"/>
                           <w:lang w:val="en-US"/>
                         </w:rPr>
-                        <w:t xml:space="preserve">R2(config-if)#ip </w:t>
-                      </w:r>
-                      <w:proofErr w:type="spellStart"/>
-                      <w:r>
-                        <w:rPr>
-                          <w:sz w:val="20"/>
-                          <w:szCs w:val="20"/>
-                          <w:lang w:val="en-US"/>
-                        </w:rPr>
-                        <w:t>pim</w:t>
-                      </w:r>
-                      <w:proofErr w:type="spellEnd"/>
-                      <w:r>
-                        <w:rPr>
-                          <w:sz w:val="20"/>
-                          <w:szCs w:val="20"/>
-                          <w:lang w:val="en-US"/>
-                        </w:rPr>
-                        <w:t xml:space="preserve"> sparse-dense-mode</w:t>
+                        <w:t>R2(config-if)#ip pim sparse-dense-mode</w:t>
                       </w:r>
                     </w:p>
                     <w:p>
@@ -8530,7 +7632,6 @@
         </w:rPr>
         <w:t xml:space="preserve"> ficheiro de configurações, cria a </w:t>
       </w:r>
-      <w:proofErr w:type="spellStart"/>
       <w:r>
         <w:rPr>
           <w:rFonts w:cstheme="minorHAnsi"/>
@@ -8539,9 +7640,16 @@
           <w:sz w:val="24"/>
           <w:szCs w:val="24"/>
         </w:rPr>
-        <w:t>shared</w:t>
-      </w:r>
-      <w:proofErr w:type="spellEnd"/>
+        <w:t xml:space="preserve">shared memory </w:t>
+      </w:r>
+      <w:r>
+        <w:rPr>
+          <w:rFonts w:cstheme="minorHAnsi"/>
+          <w:sz w:val="24"/>
+          <w:szCs w:val="24"/>
+        </w:rPr>
+        <w:t xml:space="preserve">e um novo processo para gerir a consola de administração. De seguida, cria uma </w:t>
+      </w:r>
       <w:r>
         <w:rPr>
           <w:rFonts w:cstheme="minorHAnsi"/>
@@ -8550,9 +7658,16 @@
           <w:sz w:val="24"/>
           <w:szCs w:val="24"/>
         </w:rPr>
-        <w:t xml:space="preserve"> </w:t>
-      </w:r>
-      <w:proofErr w:type="spellStart"/>
+        <w:t>thread</w:t>
+      </w:r>
+      <w:r>
+        <w:rPr>
+          <w:rFonts w:cstheme="minorHAnsi"/>
+          <w:sz w:val="24"/>
+          <w:szCs w:val="24"/>
+        </w:rPr>
+        <w:t xml:space="preserve"> para enviar o </w:t>
+      </w:r>
       <w:r>
         <w:rPr>
           <w:rFonts w:cstheme="minorHAnsi"/>
@@ -8561,9 +7676,16 @@
           <w:sz w:val="24"/>
           <w:szCs w:val="24"/>
         </w:rPr>
-        <w:t>memory</w:t>
-      </w:r>
-      <w:proofErr w:type="spellEnd"/>
+        <w:t xml:space="preserve">feed </w:t>
+      </w:r>
+      <w:r>
+        <w:rPr>
+          <w:rFonts w:cstheme="minorHAnsi"/>
+          <w:sz w:val="24"/>
+          <w:szCs w:val="24"/>
+        </w:rPr>
+        <w:t xml:space="preserve">de cotações aos clientes por </w:t>
+      </w:r>
       <w:r>
         <w:rPr>
           <w:rFonts w:cstheme="minorHAnsi"/>
@@ -8572,17 +7694,16 @@
           <w:sz w:val="24"/>
           <w:szCs w:val="24"/>
         </w:rPr>
-        <w:t xml:space="preserve"> </w:t>
-      </w:r>
-      <w:r>
-        <w:rPr>
-          <w:rFonts w:cstheme="minorHAnsi"/>
-          <w:sz w:val="24"/>
-          <w:szCs w:val="24"/>
-        </w:rPr>
-        <w:t xml:space="preserve">e um novo processo para gerir a consola de administração. De seguida, cria uma </w:t>
-      </w:r>
-      <w:proofErr w:type="spellStart"/>
+        <w:t>multicast</w:t>
+      </w:r>
+      <w:r>
+        <w:rPr>
+          <w:rFonts w:cstheme="minorHAnsi"/>
+          <w:sz w:val="24"/>
+          <w:szCs w:val="24"/>
+        </w:rPr>
+        <w:t xml:space="preserve"> e, finalmente, começa a aceitar conexões de clientes. Para cada cliente que se conecta, uma nova</w:t>
+      </w:r>
       <w:r>
         <w:rPr>
           <w:rFonts w:cstheme="minorHAnsi"/>
@@ -8591,89 +7712,8 @@
           <w:sz w:val="24"/>
           <w:szCs w:val="24"/>
         </w:rPr>
-        <w:t>thread</w:t>
-      </w:r>
-      <w:proofErr w:type="spellEnd"/>
-      <w:r>
-        <w:rPr>
-          <w:rFonts w:cstheme="minorHAnsi"/>
-          <w:sz w:val="24"/>
-          <w:szCs w:val="24"/>
-        </w:rPr>
-        <w:t xml:space="preserve"> para enviar o </w:t>
-      </w:r>
-      <w:proofErr w:type="spellStart"/>
-      <w:r>
-        <w:rPr>
-          <w:rFonts w:cstheme="minorHAnsi"/>
-          <w:i/>
-          <w:iCs/>
-          <w:sz w:val="24"/>
-          <w:szCs w:val="24"/>
-        </w:rPr>
-        <w:t>feed</w:t>
-      </w:r>
-      <w:proofErr w:type="spellEnd"/>
-      <w:r>
-        <w:rPr>
-          <w:rFonts w:cstheme="minorHAnsi"/>
-          <w:i/>
-          <w:iCs/>
-          <w:sz w:val="24"/>
-          <w:szCs w:val="24"/>
-        </w:rPr>
-        <w:t xml:space="preserve"> </w:t>
-      </w:r>
-      <w:r>
-        <w:rPr>
-          <w:rFonts w:cstheme="minorHAnsi"/>
-          <w:sz w:val="24"/>
-          <w:szCs w:val="24"/>
-        </w:rPr>
-        <w:t xml:space="preserve">de cotações aos clientes por </w:t>
-      </w:r>
-      <w:proofErr w:type="spellStart"/>
-      <w:r>
-        <w:rPr>
-          <w:rFonts w:cstheme="minorHAnsi"/>
-          <w:i/>
-          <w:iCs/>
-          <w:sz w:val="24"/>
-          <w:szCs w:val="24"/>
-        </w:rPr>
-        <w:t>multicast</w:t>
-      </w:r>
-      <w:proofErr w:type="spellEnd"/>
-      <w:r>
-        <w:rPr>
-          <w:rFonts w:cstheme="minorHAnsi"/>
-          <w:sz w:val="24"/>
-          <w:szCs w:val="24"/>
-        </w:rPr>
-        <w:t xml:space="preserve"> e, finalmente, começa a aceitar conexões de clientes. Para cada cliente que se conecta, uma nova</w:t>
-      </w:r>
-      <w:r>
-        <w:rPr>
-          <w:rFonts w:cstheme="minorHAnsi"/>
-          <w:i/>
-          <w:iCs/>
-          <w:sz w:val="24"/>
-          <w:szCs w:val="24"/>
-        </w:rPr>
-        <w:t xml:space="preserve"> </w:t>
-      </w:r>
-      <w:proofErr w:type="spellStart"/>
-      <w:r>
-        <w:rPr>
-          <w:rFonts w:cstheme="minorHAnsi"/>
-          <w:i/>
-          <w:iCs/>
-          <w:sz w:val="24"/>
-          <w:szCs w:val="24"/>
-        </w:rPr>
-        <w:t>thread</w:t>
-      </w:r>
-      <w:proofErr w:type="spellEnd"/>
+        <w:t xml:space="preserve"> thread</w:t>
+      </w:r>
       <w:r>
         <w:rPr>
           <w:rFonts w:cstheme="minorHAnsi"/>
@@ -8754,34 +7794,14 @@
         </w:rPr>
         <w:t xml:space="preserve">Uso da </w:t>
       </w:r>
-      <w:proofErr w:type="spellStart"/>
       <w:r>
         <w:rPr>
           <w:rFonts w:cstheme="minorHAnsi"/>
           <w:sz w:val="28"/>
           <w:szCs w:val="28"/>
         </w:rPr>
-        <w:t>shared</w:t>
-      </w:r>
-      <w:proofErr w:type="spellEnd"/>
-      <w:r>
-        <w:rPr>
-          <w:rFonts w:cstheme="minorHAnsi"/>
-          <w:sz w:val="28"/>
-          <w:szCs w:val="28"/>
-        </w:rPr>
-        <w:t xml:space="preserve"> </w:t>
-      </w:r>
-      <w:proofErr w:type="spellStart"/>
-      <w:r>
-        <w:rPr>
-          <w:rFonts w:cstheme="minorHAnsi"/>
-          <w:sz w:val="28"/>
-          <w:szCs w:val="28"/>
-        </w:rPr>
-        <w:t>memory</w:t>
-      </w:r>
-      <w:proofErr w:type="spellEnd"/>
+        <w:t>shared memory</w:t>
+      </w:r>
     </w:p>
     <w:p>
       <w:pPr>
@@ -8830,7 +7850,6 @@
         </w:rPr>
         <w:t xml:space="preserve"> utilizada uma </w:t>
       </w:r>
-      <w:proofErr w:type="spellStart"/>
       <w:r>
         <w:rPr>
           <w:rFonts w:cstheme="minorHAnsi"/>
@@ -8839,9 +7858,32 @@
           <w:sz w:val="24"/>
           <w:szCs w:val="24"/>
         </w:rPr>
-        <w:t>shared</w:t>
-      </w:r>
-      <w:proofErr w:type="spellEnd"/>
+        <w:t>shared memory</w:t>
+      </w:r>
+      <w:r>
+        <w:rPr>
+          <w:rFonts w:cstheme="minorHAnsi"/>
+          <w:sz w:val="24"/>
+          <w:szCs w:val="24"/>
+        </w:rPr>
+        <w:t xml:space="preserve"> para o servidor de bolsa e o processo que gere a consola de administração partilharem os dados necessários ao bom funcionamento do servidor, incluindo dados sobre os diversos utilizadores e mercados. Para evitar corrupção de dados em acessos simultâneos, </w:t>
+      </w:r>
+      <w:r>
+        <w:rPr>
+          <w:rFonts w:cstheme="minorHAnsi"/>
+          <w:sz w:val="24"/>
+          <w:szCs w:val="24"/>
+        </w:rPr>
+        <w:t>é</w:t>
+      </w:r>
+      <w:r>
+        <w:rPr>
+          <w:rFonts w:cstheme="minorHAnsi"/>
+          <w:sz w:val="24"/>
+          <w:szCs w:val="24"/>
+        </w:rPr>
+        <w:t xml:space="preserve"> utilizado um </w:t>
+      </w:r>
       <w:r>
         <w:rPr>
           <w:rFonts w:cstheme="minorHAnsi"/>
@@ -8850,9 +7892,16 @@
           <w:sz w:val="24"/>
           <w:szCs w:val="24"/>
         </w:rPr>
-        <w:t xml:space="preserve"> </w:t>
-      </w:r>
-      <w:proofErr w:type="spellStart"/>
+        <w:t>mutex</w:t>
+      </w:r>
+      <w:r>
+        <w:rPr>
+          <w:rFonts w:cstheme="minorHAnsi"/>
+          <w:sz w:val="24"/>
+          <w:szCs w:val="24"/>
+        </w:rPr>
+        <w:t xml:space="preserve"> para aceder à </w:t>
+      </w:r>
       <w:r>
         <w:rPr>
           <w:rFonts w:cstheme="minorHAnsi"/>
@@ -8861,34 +7910,260 @@
           <w:sz w:val="24"/>
           <w:szCs w:val="24"/>
         </w:rPr>
-        <w:t>memory</w:t>
-      </w:r>
-      <w:proofErr w:type="spellEnd"/>
-      <w:r>
-        <w:rPr>
-          <w:rFonts w:cstheme="minorHAnsi"/>
-          <w:sz w:val="24"/>
-          <w:szCs w:val="24"/>
-        </w:rPr>
-        <w:t xml:space="preserve"> para o servidor de bolsa e o processo que gere a consola de administração partilharem os dados necessários ao bom funcionamento do servidor, incluindo dados sobre os diversos utilizadores e mercados. Para evitar corrupção de dados em acessos simultâneos, </w:t>
-      </w:r>
-      <w:r>
-        <w:rPr>
-          <w:rFonts w:cstheme="minorHAnsi"/>
-          <w:sz w:val="24"/>
-          <w:szCs w:val="24"/>
-        </w:rPr>
-        <w:t>é</w:t>
-      </w:r>
-      <w:r>
-        <w:rPr>
-          <w:rFonts w:cstheme="minorHAnsi"/>
-          <w:sz w:val="24"/>
-          <w:szCs w:val="24"/>
-        </w:rPr>
-        <w:t xml:space="preserve"> utilizado um </w:t>
-      </w:r>
-      <w:proofErr w:type="spellStart"/>
+        <w:t>shared memory</w:t>
+      </w:r>
+      <w:r>
+        <w:rPr>
+          <w:rFonts w:cstheme="minorHAnsi"/>
+          <w:sz w:val="24"/>
+          <w:szCs w:val="24"/>
+        </w:rPr>
+        <w:t>.</w:t>
+      </w:r>
+    </w:p>
+    <w:p>
+      <w:pPr>
+        <w:autoSpaceDE w:val="0"/>
+        <w:autoSpaceDN w:val="0"/>
+        <w:adjustRightInd w:val="0"/>
+        <w:spacing w:after="0" w:line="240" w:lineRule="auto"/>
+        <w:jc w:val="both"/>
+        <w:rPr>
+          <w:rFonts w:cstheme="minorHAnsi"/>
+          <w:sz w:val="32"/>
+          <w:szCs w:val="32"/>
+        </w:rPr>
+      </w:pPr>
+    </w:p>
+    <w:p>
+      <w:pPr>
+        <w:autoSpaceDE w:val="0"/>
+        <w:autoSpaceDN w:val="0"/>
+        <w:adjustRightInd w:val="0"/>
+        <w:spacing w:after="0" w:line="240" w:lineRule="auto"/>
+        <w:jc w:val="both"/>
+        <w:rPr>
+          <w:rFonts w:cstheme="minorHAnsi"/>
+          <w:sz w:val="24"/>
+          <w:szCs w:val="24"/>
+        </w:rPr>
+      </w:pPr>
+      <w:r>
+        <w:rPr>
+          <w:rFonts w:cstheme="minorHAnsi"/>
+          <w:sz w:val="32"/>
+          <w:szCs w:val="32"/>
+        </w:rPr>
+        <w:t>Criação</w:t>
+      </w:r>
+      <w:r>
+        <w:rPr>
+          <w:rFonts w:cstheme="minorHAnsi"/>
+          <w:sz w:val="32"/>
+          <w:szCs w:val="32"/>
+        </w:rPr>
+        <w:t xml:space="preserve"> </w:t>
+      </w:r>
+      <w:r>
+        <w:rPr>
+          <w:rFonts w:cstheme="minorHAnsi"/>
+          <w:sz w:val="32"/>
+          <w:szCs w:val="32"/>
+        </w:rPr>
+        <w:t>d</w:t>
+      </w:r>
+      <w:r>
+        <w:rPr>
+          <w:rFonts w:cstheme="minorHAnsi"/>
+          <w:sz w:val="32"/>
+          <w:szCs w:val="32"/>
+        </w:rPr>
+        <w:t>a consola de administração</w:t>
+      </w:r>
+    </w:p>
+    <w:p>
+      <w:pPr>
+        <w:autoSpaceDE w:val="0"/>
+        <w:autoSpaceDN w:val="0"/>
+        <w:adjustRightInd w:val="0"/>
+        <w:spacing w:after="0" w:line="240" w:lineRule="auto"/>
+        <w:jc w:val="both"/>
+        <w:rPr>
+          <w:rFonts w:cstheme="minorHAnsi"/>
+          <w:sz w:val="24"/>
+          <w:szCs w:val="24"/>
+        </w:rPr>
+      </w:pPr>
+    </w:p>
+    <w:p>
+      <w:pPr>
+        <w:autoSpaceDE w:val="0"/>
+        <w:autoSpaceDN w:val="0"/>
+        <w:adjustRightInd w:val="0"/>
+        <w:spacing w:after="0" w:line="240" w:lineRule="auto"/>
+        <w:ind w:firstLine="708"/>
+        <w:jc w:val="both"/>
+        <w:rPr>
+          <w:rFonts w:cstheme="minorHAnsi"/>
+          <w:sz w:val="24"/>
+          <w:szCs w:val="24"/>
+        </w:rPr>
+      </w:pPr>
+      <w:r>
+        <w:rPr>
+          <w:rFonts w:cstheme="minorHAnsi"/>
+          <w:sz w:val="24"/>
+          <w:szCs w:val="24"/>
+        </w:rPr>
+        <w:t>Espera, inicialmente pela autenticação de um administrador através das suas credenciais, garantindo, depois, que nenhuma outra entidade</w:t>
+      </w:r>
+      <w:r>
+        <w:rPr>
+          <w:rFonts w:cstheme="minorHAnsi"/>
+          <w:sz w:val="24"/>
+          <w:szCs w:val="24"/>
+        </w:rPr>
+        <w:t xml:space="preserve"> </w:t>
+      </w:r>
+      <w:r>
+        <w:rPr>
+          <w:rFonts w:cstheme="minorHAnsi"/>
+          <w:sz w:val="24"/>
+          <w:szCs w:val="24"/>
+        </w:rPr>
+        <w:t>sem ser este administrador consegue enviar comandos sem iniciar sessão. Para isto, guardam-se</w:t>
+      </w:r>
+      <w:r>
+        <w:rPr>
+          <w:rFonts w:cstheme="minorHAnsi"/>
+          <w:sz w:val="24"/>
+          <w:szCs w:val="24"/>
+        </w:rPr>
+        <w:t xml:space="preserve"> </w:t>
+      </w:r>
+      <w:r>
+        <w:rPr>
+          <w:rFonts w:cstheme="minorHAnsi"/>
+          <w:sz w:val="24"/>
+          <w:szCs w:val="24"/>
+        </w:rPr>
+        <w:t>as informações sobre o endereço deste administrador e verifica-se, sempre, ao receber um novo comando, que este foi enviado por ele, bloqueando outras tentativa</w:t>
+      </w:r>
+      <w:r>
+        <w:rPr>
+          <w:rFonts w:cstheme="minorHAnsi"/>
+          <w:sz w:val="24"/>
+          <w:szCs w:val="24"/>
+        </w:rPr>
+        <w:t xml:space="preserve"> </w:t>
+      </w:r>
+      <w:r>
+        <w:rPr>
+          <w:rFonts w:cstheme="minorHAnsi"/>
+          <w:sz w:val="24"/>
+          <w:szCs w:val="24"/>
+        </w:rPr>
+        <w:t xml:space="preserve">de </w:t>
+      </w:r>
+      <w:r>
+        <w:rPr>
+          <w:rFonts w:cstheme="minorHAnsi"/>
+          <w:sz w:val="24"/>
+          <w:szCs w:val="24"/>
+        </w:rPr>
+        <w:lastRenderedPageBreak/>
+        <w:t>intromissão na sessão. Quando este administrador sai da sessão (ao enviar o comando "QUIT"), este poderá iniciar novamente a sessão (mesmo sendo noutro dispositivo), aplicando os mesmos mecanismos de segurança aplicados ao primeiro.</w:t>
+      </w:r>
+    </w:p>
+    <w:p>
+      <w:pPr>
+        <w:autoSpaceDE w:val="0"/>
+        <w:autoSpaceDN w:val="0"/>
+        <w:adjustRightInd w:val="0"/>
+        <w:spacing w:after="0" w:line="240" w:lineRule="auto"/>
+        <w:ind w:firstLine="708"/>
+        <w:jc w:val="both"/>
+        <w:rPr>
+          <w:rFonts w:cstheme="minorHAnsi"/>
+          <w:sz w:val="24"/>
+          <w:szCs w:val="24"/>
+        </w:rPr>
+      </w:pPr>
+    </w:p>
+    <w:p>
+      <w:pPr>
+        <w:autoSpaceDE w:val="0"/>
+        <w:autoSpaceDN w:val="0"/>
+        <w:adjustRightInd w:val="0"/>
+        <w:spacing w:after="0" w:line="240" w:lineRule="auto"/>
+        <w:jc w:val="both"/>
+        <w:rPr>
+          <w:rFonts w:cstheme="minorHAnsi"/>
+          <w:sz w:val="24"/>
+          <w:szCs w:val="24"/>
+        </w:rPr>
+      </w:pPr>
+      <w:r>
+        <w:rPr>
+          <w:rFonts w:cstheme="minorHAnsi"/>
+          <w:sz w:val="32"/>
+          <w:szCs w:val="32"/>
+        </w:rPr>
+        <w:t>Criação</w:t>
+      </w:r>
+      <w:r>
+        <w:rPr>
+          <w:rFonts w:cstheme="minorHAnsi"/>
+          <w:sz w:val="32"/>
+          <w:szCs w:val="32"/>
+        </w:rPr>
+        <w:t xml:space="preserve"> </w:t>
+      </w:r>
+      <w:r>
+        <w:rPr>
+          <w:rFonts w:cstheme="minorHAnsi"/>
+          <w:sz w:val="32"/>
+          <w:szCs w:val="32"/>
+        </w:rPr>
+        <w:t>dos terminais de operações</w:t>
+      </w:r>
+    </w:p>
+    <w:p>
+      <w:pPr>
+        <w:autoSpaceDE w:val="0"/>
+        <w:autoSpaceDN w:val="0"/>
+        <w:adjustRightInd w:val="0"/>
+        <w:spacing w:after="0" w:line="240" w:lineRule="auto"/>
+        <w:jc w:val="both"/>
+        <w:rPr>
+          <w:rFonts w:cstheme="minorHAnsi"/>
+          <w:sz w:val="24"/>
+          <w:szCs w:val="24"/>
+        </w:rPr>
+      </w:pPr>
+    </w:p>
+    <w:p>
+      <w:pPr>
+        <w:autoSpaceDE w:val="0"/>
+        <w:autoSpaceDN w:val="0"/>
+        <w:adjustRightInd w:val="0"/>
+        <w:spacing w:after="0" w:line="240" w:lineRule="auto"/>
+        <w:ind w:firstLine="708"/>
+        <w:jc w:val="both"/>
+        <w:rPr>
+          <w:rFonts w:cstheme="minorHAnsi"/>
+          <w:sz w:val="24"/>
+          <w:szCs w:val="24"/>
+        </w:rPr>
+      </w:pPr>
+      <w:r>
+        <w:rPr>
+          <w:rFonts w:cstheme="minorHAnsi"/>
+          <w:sz w:val="24"/>
+          <w:szCs w:val="24"/>
+        </w:rPr>
+        <w:t xml:space="preserve">Para o uso do terminal o cliente tem de inserir o seu o </w:t>
+      </w:r>
       <w:r>
         <w:rPr>
           <w:rFonts w:cstheme="minorHAnsi"/>
@@ -8897,18 +8172,16 @@
           <w:sz w:val="24"/>
           <w:szCs w:val="24"/>
         </w:rPr>
-        <w:t>mutex</w:t>
-      </w:r>
-      <w:proofErr w:type="spellEnd"/>
-      <w:r>
-        <w:rPr>
-          <w:rFonts w:cstheme="minorHAnsi"/>
-          <w:sz w:val="24"/>
-          <w:szCs w:val="24"/>
-        </w:rPr>
-        <w:t xml:space="preserve"> para aceder à </w:t>
-      </w:r>
-      <w:proofErr w:type="spellStart"/>
+        <w:t>username</w:t>
+      </w:r>
+      <w:r>
+        <w:rPr>
+          <w:rFonts w:cstheme="minorHAnsi"/>
+          <w:sz w:val="24"/>
+          <w:szCs w:val="24"/>
+        </w:rPr>
+        <w:t xml:space="preserve"> e </w:t>
+      </w:r>
       <w:r>
         <w:rPr>
           <w:rFonts w:cstheme="minorHAnsi"/>
@@ -8917,9 +8190,104 @@
           <w:sz w:val="24"/>
           <w:szCs w:val="24"/>
         </w:rPr>
-        <w:t>shared</w:t>
-      </w:r>
-      <w:proofErr w:type="spellEnd"/>
+        <w:t>password</w:t>
+      </w:r>
+      <w:r>
+        <w:rPr>
+          <w:rFonts w:cstheme="minorHAnsi"/>
+          <w:sz w:val="24"/>
+          <w:szCs w:val="24"/>
+        </w:rPr>
+        <w:t>, e este</w:t>
+      </w:r>
+      <w:r>
+        <w:rPr>
+          <w:rFonts w:cstheme="minorHAnsi"/>
+          <w:sz w:val="24"/>
+          <w:szCs w:val="24"/>
+        </w:rPr>
+        <w:t>,</w:t>
+      </w:r>
+      <w:r>
+        <w:rPr>
+          <w:rFonts w:cstheme="minorHAnsi"/>
+          <w:sz w:val="24"/>
+          <w:szCs w:val="24"/>
+        </w:rPr>
+        <w:t xml:space="preserve"> ao ser autenticado</w:t>
+      </w:r>
+      <w:r>
+        <w:rPr>
+          <w:rFonts w:cstheme="minorHAnsi"/>
+          <w:sz w:val="24"/>
+          <w:szCs w:val="24"/>
+        </w:rPr>
+        <w:t>,</w:t>
+      </w:r>
+      <w:r>
+        <w:rPr>
+          <w:rFonts w:cstheme="minorHAnsi"/>
+          <w:sz w:val="24"/>
+          <w:szCs w:val="24"/>
+        </w:rPr>
+        <w:t xml:space="preserve"> recebe os mercados a que está permitido aceder. Após isso</w:t>
+      </w:r>
+      <w:r>
+        <w:rPr>
+          <w:rFonts w:cstheme="minorHAnsi"/>
+          <w:sz w:val="24"/>
+          <w:szCs w:val="24"/>
+        </w:rPr>
+        <w:t>,</w:t>
+      </w:r>
+      <w:r>
+        <w:rPr>
+          <w:rFonts w:cstheme="minorHAnsi"/>
+          <w:sz w:val="24"/>
+          <w:szCs w:val="24"/>
+        </w:rPr>
+        <w:t xml:space="preserve"> é mostrado </w:t>
+      </w:r>
+      <w:r>
+        <w:rPr>
+          <w:rFonts w:cstheme="minorHAnsi"/>
+          <w:sz w:val="24"/>
+          <w:szCs w:val="24"/>
+        </w:rPr>
+        <w:t>um menu com</w:t>
+      </w:r>
+      <w:r>
+        <w:rPr>
+          <w:rFonts w:cstheme="minorHAnsi"/>
+          <w:sz w:val="24"/>
+          <w:szCs w:val="24"/>
+        </w:rPr>
+        <w:t xml:space="preserve"> opções que </w:t>
+      </w:r>
+      <w:r>
+        <w:rPr>
+          <w:rFonts w:cstheme="minorHAnsi"/>
+          <w:sz w:val="24"/>
+          <w:szCs w:val="24"/>
+        </w:rPr>
+        <w:t xml:space="preserve">este </w:t>
+      </w:r>
+      <w:r>
+        <w:rPr>
+          <w:rFonts w:cstheme="minorHAnsi"/>
+          <w:sz w:val="24"/>
+          <w:szCs w:val="24"/>
+        </w:rPr>
+        <w:t xml:space="preserve">pode tomar: subscrever mercados; comprar/vender ações; ligar/desligar </w:t>
+      </w:r>
+      <w:r>
+        <w:rPr>
+          <w:rFonts w:cstheme="minorHAnsi"/>
+          <w:sz w:val="24"/>
+          <w:szCs w:val="24"/>
+        </w:rPr>
+        <w:t xml:space="preserve">o </w:t>
+      </w:r>
       <w:r>
         <w:rPr>
           <w:rFonts w:cstheme="minorHAnsi"/>
@@ -8928,28 +8296,186 @@
           <w:sz w:val="24"/>
           <w:szCs w:val="24"/>
         </w:rPr>
+        <w:t>feed</w:t>
+      </w:r>
+      <w:r>
+        <w:rPr>
+          <w:rFonts w:cstheme="minorHAnsi"/>
+          <w:sz w:val="24"/>
+          <w:szCs w:val="24"/>
+        </w:rPr>
+        <w:t xml:space="preserve"> de atualização de ações no ecrã; ver a informação da sua carteira e o saldo disponível; e terminar sessão.</w:t>
+      </w:r>
+    </w:p>
+    <w:p>
+      <w:pPr>
+        <w:autoSpaceDE w:val="0"/>
+        <w:autoSpaceDN w:val="0"/>
+        <w:adjustRightInd w:val="0"/>
+        <w:spacing w:after="0" w:line="240" w:lineRule="auto"/>
+        <w:ind w:firstLine="708"/>
+        <w:jc w:val="both"/>
+        <w:rPr>
+          <w:rFonts w:cstheme="minorHAnsi"/>
+          <w:sz w:val="24"/>
+          <w:szCs w:val="24"/>
+        </w:rPr>
+      </w:pPr>
+    </w:p>
+    <w:p>
+      <w:pPr>
+        <w:autoSpaceDE w:val="0"/>
+        <w:autoSpaceDN w:val="0"/>
+        <w:adjustRightInd w:val="0"/>
+        <w:spacing w:after="0" w:line="240" w:lineRule="auto"/>
+        <w:ind w:firstLine="708"/>
+        <w:jc w:val="both"/>
+        <w:rPr>
+          <w:rFonts w:cstheme="minorHAnsi"/>
+          <w:sz w:val="24"/>
+          <w:szCs w:val="24"/>
+        </w:rPr>
+      </w:pPr>
+      <w:r>
+        <w:rPr>
+          <w:rFonts w:cstheme="minorHAnsi"/>
+          <w:sz w:val="24"/>
+          <w:szCs w:val="24"/>
+        </w:rPr>
+        <w:t>Para a subscrição de mercados, é necessário o cliente indicar que mercado quer subscrever, sendo que só é permitida a subscrição caso o mercado exista e o cliente o possa aceder.</w:t>
+      </w:r>
+      <w:r>
+        <w:rPr>
+          <w:rFonts w:cstheme="minorHAnsi"/>
+          <w:sz w:val="24"/>
+          <w:szCs w:val="24"/>
+        </w:rPr>
         <w:t xml:space="preserve"> </w:t>
       </w:r>
-      <w:proofErr w:type="spellStart"/>
-      <w:r>
-        <w:rPr>
-          <w:rFonts w:cstheme="minorHAnsi"/>
-          <w:i/>
-          <w:iCs/>
-          <w:sz w:val="24"/>
-          <w:szCs w:val="24"/>
-        </w:rPr>
-        <w:t>memory</w:t>
-      </w:r>
-      <w:proofErr w:type="spellEnd"/>
-      <w:r>
-        <w:rPr>
-          <w:rFonts w:cstheme="minorHAnsi"/>
-          <w:sz w:val="24"/>
-          <w:szCs w:val="24"/>
-        </w:rPr>
-        <w:t>.</w:t>
-      </w:r>
+    </w:p>
+    <w:p>
+      <w:pPr>
+        <w:autoSpaceDE w:val="0"/>
+        <w:autoSpaceDN w:val="0"/>
+        <w:adjustRightInd w:val="0"/>
+        <w:spacing w:after="0" w:line="240" w:lineRule="auto"/>
+        <w:ind w:firstLine="708"/>
+        <w:jc w:val="both"/>
+        <w:rPr>
+          <w:rFonts w:cstheme="minorHAnsi"/>
+          <w:sz w:val="24"/>
+          <w:szCs w:val="24"/>
+        </w:rPr>
+      </w:pPr>
+    </w:p>
+    <w:p>
+      <w:pPr>
+        <w:autoSpaceDE w:val="0"/>
+        <w:autoSpaceDN w:val="0"/>
+        <w:adjustRightInd w:val="0"/>
+        <w:spacing w:after="0" w:line="240" w:lineRule="auto"/>
+        <w:ind w:firstLine="708"/>
+        <w:jc w:val="both"/>
+        <w:rPr>
+          <w:rFonts w:cstheme="minorHAnsi"/>
+          <w:sz w:val="24"/>
+          <w:szCs w:val="24"/>
+        </w:rPr>
+      </w:pPr>
+      <w:r>
+        <w:rPr>
+          <w:rFonts w:cstheme="minorHAnsi"/>
+          <w:sz w:val="24"/>
+          <w:szCs w:val="24"/>
+        </w:rPr>
+        <w:t>Já p</w:t>
+      </w:r>
+      <w:r>
+        <w:rPr>
+          <w:rFonts w:cstheme="minorHAnsi"/>
+          <w:sz w:val="24"/>
+          <w:szCs w:val="24"/>
+        </w:rPr>
+        <w:t xml:space="preserve">ara a compra/venda de ações, é </w:t>
+      </w:r>
+      <w:r>
+        <w:rPr>
+          <w:rFonts w:cstheme="minorHAnsi"/>
+          <w:sz w:val="24"/>
+          <w:szCs w:val="24"/>
+        </w:rPr>
+        <w:t>essencial que</w:t>
+      </w:r>
+      <w:r>
+        <w:rPr>
+          <w:rFonts w:cstheme="minorHAnsi"/>
+          <w:sz w:val="24"/>
+          <w:szCs w:val="24"/>
+        </w:rPr>
+        <w:t xml:space="preserve"> o cliente especifi</w:t>
+      </w:r>
+      <w:r>
+        <w:rPr>
+          <w:rFonts w:cstheme="minorHAnsi"/>
+          <w:sz w:val="24"/>
+          <w:szCs w:val="24"/>
+        </w:rPr>
+        <w:t>que</w:t>
+      </w:r>
+      <w:r>
+        <w:rPr>
+          <w:rFonts w:cstheme="minorHAnsi"/>
+          <w:sz w:val="24"/>
+          <w:szCs w:val="24"/>
+        </w:rPr>
+        <w:t xml:space="preserve"> a identificação</w:t>
+      </w:r>
+      <w:r>
+        <w:rPr>
+          <w:rFonts w:cstheme="minorHAnsi"/>
+          <w:sz w:val="24"/>
+          <w:szCs w:val="24"/>
+        </w:rPr>
+        <w:t xml:space="preserve"> da ação</w:t>
+      </w:r>
+      <w:r>
+        <w:rPr>
+          <w:rFonts w:cstheme="minorHAnsi"/>
+          <w:sz w:val="24"/>
+          <w:szCs w:val="24"/>
+        </w:rPr>
+        <w:t xml:space="preserve">, o número de ações e o preço, sendo que só é </w:t>
+      </w:r>
+      <w:r>
+        <w:rPr>
+          <w:rFonts w:cstheme="minorHAnsi"/>
+          <w:sz w:val="24"/>
+          <w:szCs w:val="24"/>
+        </w:rPr>
+        <w:t xml:space="preserve">ocorre a </w:t>
+      </w:r>
+      <w:r>
+        <w:rPr>
+          <w:rFonts w:cstheme="minorHAnsi"/>
+          <w:sz w:val="24"/>
+          <w:szCs w:val="24"/>
+        </w:rPr>
+        <w:t>compra/venda caso a identificação da ação seja válida e se o cliente tiver acesso ao mercado da ação. No ato de compra, é também necessário que o valor de venda da ação naquele momento for igual ou inferior ao preço enviado e haver saldo disponível para a realização da mesma. No ato de venda, é também necessário que valor do comprador da ação naquele momento for igual ou superior ao preço enviado e que hajam as ações a vender na carteira do cliente.</w:t>
+      </w:r>
+    </w:p>
+    <w:p>
+      <w:pPr>
+        <w:autoSpaceDE w:val="0"/>
+        <w:autoSpaceDN w:val="0"/>
+        <w:adjustRightInd w:val="0"/>
+        <w:spacing w:after="0" w:line="240" w:lineRule="auto"/>
+        <w:jc w:val="both"/>
+        <w:rPr>
+          <w:rFonts w:cstheme="minorHAnsi"/>
+          <w:sz w:val="24"/>
+          <w:szCs w:val="24"/>
+        </w:rPr>
+      </w:pPr>
     </w:p>
     <w:p>
       <w:pPr>
@@ -8964,575 +8490,14 @@
           <w:szCs w:val="32"/>
         </w:rPr>
       </w:pPr>
-    </w:p>
-    <w:p>
-      <w:pPr>
-        <w:autoSpaceDE w:val="0"/>
-        <w:autoSpaceDN w:val="0"/>
-        <w:adjustRightInd w:val="0"/>
-        <w:spacing w:after="0" w:line="240" w:lineRule="auto"/>
-        <w:jc w:val="both"/>
-        <w:rPr>
-          <w:rFonts w:cstheme="minorHAnsi"/>
-          <w:sz w:val="24"/>
-          <w:szCs w:val="24"/>
-        </w:rPr>
-      </w:pPr>
       <w:r>
         <w:rPr>
           <w:rFonts w:cstheme="minorHAnsi"/>
           <w:sz w:val="32"/>
           <w:szCs w:val="32"/>
         </w:rPr>
-        <w:t>Criação</w:t>
-      </w:r>
-      <w:r>
-        <w:rPr>
-          <w:rFonts w:cstheme="minorHAnsi"/>
-          <w:sz w:val="32"/>
-          <w:szCs w:val="32"/>
-        </w:rPr>
-        <w:t xml:space="preserve"> </w:t>
-      </w:r>
-      <w:r>
-        <w:rPr>
-          <w:rFonts w:cstheme="minorHAnsi"/>
-          <w:sz w:val="32"/>
-          <w:szCs w:val="32"/>
-        </w:rPr>
-        <w:t>d</w:t>
-      </w:r>
-      <w:r>
-        <w:rPr>
-          <w:rFonts w:cstheme="minorHAnsi"/>
-          <w:sz w:val="32"/>
-          <w:szCs w:val="32"/>
-        </w:rPr>
-        <w:t>a consola de administração</w:t>
-      </w:r>
-    </w:p>
-    <w:p>
-      <w:pPr>
-        <w:autoSpaceDE w:val="0"/>
-        <w:autoSpaceDN w:val="0"/>
-        <w:adjustRightInd w:val="0"/>
-        <w:spacing w:after="0" w:line="240" w:lineRule="auto"/>
-        <w:jc w:val="both"/>
-        <w:rPr>
-          <w:rFonts w:cstheme="minorHAnsi"/>
-          <w:sz w:val="24"/>
-          <w:szCs w:val="24"/>
-        </w:rPr>
-      </w:pPr>
-    </w:p>
-    <w:p>
-      <w:pPr>
-        <w:autoSpaceDE w:val="0"/>
-        <w:autoSpaceDN w:val="0"/>
-        <w:adjustRightInd w:val="0"/>
-        <w:spacing w:after="0" w:line="240" w:lineRule="auto"/>
-        <w:ind w:firstLine="708"/>
-        <w:jc w:val="both"/>
-        <w:rPr>
-          <w:rFonts w:cstheme="minorHAnsi"/>
-          <w:sz w:val="24"/>
-          <w:szCs w:val="24"/>
-        </w:rPr>
-      </w:pPr>
-      <w:r>
-        <w:rPr>
-          <w:rFonts w:cstheme="minorHAnsi"/>
-          <w:sz w:val="24"/>
-          <w:szCs w:val="24"/>
-        </w:rPr>
-        <w:t>Espera, inicialmente pela autenticação de um administrador através das suas credenciais, garantindo, depois, que nenhuma outra entidade</w:t>
-      </w:r>
-      <w:r>
-        <w:rPr>
-          <w:rFonts w:cstheme="minorHAnsi"/>
-          <w:sz w:val="24"/>
-          <w:szCs w:val="24"/>
-        </w:rPr>
-        <w:t xml:space="preserve"> </w:t>
-      </w:r>
-      <w:r>
-        <w:rPr>
-          <w:rFonts w:cstheme="minorHAnsi"/>
-          <w:sz w:val="24"/>
-          <w:szCs w:val="24"/>
-        </w:rPr>
-        <w:t>sem ser este administrador consegue enviar comandos sem iniciar sessão. Para isto, guardam-se</w:t>
-      </w:r>
-      <w:r>
-        <w:rPr>
-          <w:rFonts w:cstheme="minorHAnsi"/>
-          <w:sz w:val="24"/>
-          <w:szCs w:val="24"/>
-        </w:rPr>
-        <w:t xml:space="preserve"> </w:t>
-      </w:r>
-      <w:r>
-        <w:rPr>
-          <w:rFonts w:cstheme="minorHAnsi"/>
-          <w:sz w:val="24"/>
-          <w:szCs w:val="24"/>
-        </w:rPr>
-        <w:t>as informações sobre o endereço deste administrador e verifica-se, sempre, ao receber um novo comando, que este foi enviado por ele, bloqueando outras tentativa</w:t>
-      </w:r>
-      <w:r>
-        <w:rPr>
-          <w:rFonts w:cstheme="minorHAnsi"/>
-          <w:sz w:val="24"/>
-          <w:szCs w:val="24"/>
-        </w:rPr>
-        <w:t xml:space="preserve"> </w:t>
-      </w:r>
-      <w:r>
-        <w:rPr>
-          <w:rFonts w:cstheme="minorHAnsi"/>
-          <w:sz w:val="24"/>
-          <w:szCs w:val="24"/>
-        </w:rPr>
-        <w:t xml:space="preserve">de </w:t>
-      </w:r>
-      <w:r>
-        <w:rPr>
-          <w:rFonts w:cstheme="minorHAnsi"/>
-          <w:sz w:val="24"/>
-          <w:szCs w:val="24"/>
-        </w:rPr>
-        <w:lastRenderedPageBreak/>
-        <w:t>intromissão na sessão. Quando este administrador sai da sessão (ao enviar o comando "QUIT"), este poderá iniciar novamente a sessão (mesmo sendo noutro dispositivo), aplicando os mesmos mecanismos de segurança aplicados ao primeiro.</w:t>
-      </w:r>
-    </w:p>
-    <w:p>
-      <w:pPr>
-        <w:autoSpaceDE w:val="0"/>
-        <w:autoSpaceDN w:val="0"/>
-        <w:adjustRightInd w:val="0"/>
-        <w:spacing w:after="0" w:line="240" w:lineRule="auto"/>
-        <w:ind w:firstLine="708"/>
-        <w:jc w:val="both"/>
-        <w:rPr>
-          <w:rFonts w:cstheme="minorHAnsi"/>
-          <w:sz w:val="24"/>
-          <w:szCs w:val="24"/>
-        </w:rPr>
-      </w:pPr>
-    </w:p>
-    <w:p>
-      <w:pPr>
-        <w:autoSpaceDE w:val="0"/>
-        <w:autoSpaceDN w:val="0"/>
-        <w:adjustRightInd w:val="0"/>
-        <w:spacing w:after="0" w:line="240" w:lineRule="auto"/>
-        <w:jc w:val="both"/>
-        <w:rPr>
-          <w:rFonts w:cstheme="minorHAnsi"/>
-          <w:sz w:val="24"/>
-          <w:szCs w:val="24"/>
-        </w:rPr>
-      </w:pPr>
-      <w:r>
-        <w:rPr>
-          <w:rFonts w:cstheme="minorHAnsi"/>
-          <w:sz w:val="32"/>
-          <w:szCs w:val="32"/>
-        </w:rPr>
-        <w:t>Criação</w:t>
-      </w:r>
-      <w:r>
-        <w:rPr>
-          <w:rFonts w:cstheme="minorHAnsi"/>
-          <w:sz w:val="32"/>
-          <w:szCs w:val="32"/>
-        </w:rPr>
-        <w:t xml:space="preserve"> </w:t>
-      </w:r>
-      <w:r>
-        <w:rPr>
-          <w:rFonts w:cstheme="minorHAnsi"/>
-          <w:sz w:val="32"/>
-          <w:szCs w:val="32"/>
-        </w:rPr>
-        <w:t>dos terminais de operações</w:t>
-      </w:r>
-    </w:p>
-    <w:p>
-      <w:pPr>
-        <w:autoSpaceDE w:val="0"/>
-        <w:autoSpaceDN w:val="0"/>
-        <w:adjustRightInd w:val="0"/>
-        <w:spacing w:after="0" w:line="240" w:lineRule="auto"/>
-        <w:jc w:val="both"/>
-        <w:rPr>
-          <w:rFonts w:cstheme="minorHAnsi"/>
-          <w:sz w:val="24"/>
-          <w:szCs w:val="24"/>
-        </w:rPr>
-      </w:pPr>
-    </w:p>
-    <w:p>
-      <w:pPr>
-        <w:autoSpaceDE w:val="0"/>
-        <w:autoSpaceDN w:val="0"/>
-        <w:adjustRightInd w:val="0"/>
-        <w:spacing w:after="0" w:line="240" w:lineRule="auto"/>
-        <w:ind w:firstLine="708"/>
-        <w:jc w:val="both"/>
-        <w:rPr>
-          <w:rFonts w:cstheme="minorHAnsi"/>
-          <w:sz w:val="24"/>
-          <w:szCs w:val="24"/>
-        </w:rPr>
-      </w:pPr>
-      <w:r>
-        <w:rPr>
-          <w:rFonts w:cstheme="minorHAnsi"/>
-          <w:sz w:val="24"/>
-          <w:szCs w:val="24"/>
-        </w:rPr>
-        <w:t xml:space="preserve">Para o uso do terminal o cliente tem de inserir o seu o </w:t>
-      </w:r>
-      <w:proofErr w:type="spellStart"/>
-      <w:r>
-        <w:rPr>
-          <w:rFonts w:cstheme="minorHAnsi"/>
-          <w:i/>
-          <w:iCs/>
-          <w:sz w:val="24"/>
-          <w:szCs w:val="24"/>
-        </w:rPr>
-        <w:t>username</w:t>
-      </w:r>
-      <w:proofErr w:type="spellEnd"/>
-      <w:r>
-        <w:rPr>
-          <w:rFonts w:cstheme="minorHAnsi"/>
-          <w:sz w:val="24"/>
-          <w:szCs w:val="24"/>
-        </w:rPr>
-        <w:t xml:space="preserve"> e </w:t>
-      </w:r>
-      <w:r>
-        <w:rPr>
-          <w:rFonts w:cstheme="minorHAnsi"/>
-          <w:i/>
-          <w:iCs/>
-          <w:sz w:val="24"/>
-          <w:szCs w:val="24"/>
-        </w:rPr>
-        <w:t>password</w:t>
-      </w:r>
-      <w:r>
-        <w:rPr>
-          <w:rFonts w:cstheme="minorHAnsi"/>
-          <w:sz w:val="24"/>
-          <w:szCs w:val="24"/>
-        </w:rPr>
-        <w:t>, e este</w:t>
-      </w:r>
-      <w:r>
-        <w:rPr>
-          <w:rFonts w:cstheme="minorHAnsi"/>
-          <w:sz w:val="24"/>
-          <w:szCs w:val="24"/>
-        </w:rPr>
-        <w:t>,</w:t>
-      </w:r>
-      <w:r>
-        <w:rPr>
-          <w:rFonts w:cstheme="minorHAnsi"/>
-          <w:sz w:val="24"/>
-          <w:szCs w:val="24"/>
-        </w:rPr>
-        <w:t xml:space="preserve"> ao ser autenticado</w:t>
-      </w:r>
-      <w:r>
-        <w:rPr>
-          <w:rFonts w:cstheme="minorHAnsi"/>
-          <w:sz w:val="24"/>
-          <w:szCs w:val="24"/>
-        </w:rPr>
-        <w:t>,</w:t>
-      </w:r>
-      <w:r>
-        <w:rPr>
-          <w:rFonts w:cstheme="minorHAnsi"/>
-          <w:sz w:val="24"/>
-          <w:szCs w:val="24"/>
-        </w:rPr>
-        <w:t xml:space="preserve"> recebe os mercados a que está permitido aceder. Após isso</w:t>
-      </w:r>
-      <w:r>
-        <w:rPr>
-          <w:rFonts w:cstheme="minorHAnsi"/>
-          <w:sz w:val="24"/>
-          <w:szCs w:val="24"/>
-        </w:rPr>
-        <w:t>,</w:t>
-      </w:r>
-      <w:r>
-        <w:rPr>
-          <w:rFonts w:cstheme="minorHAnsi"/>
-          <w:sz w:val="24"/>
-          <w:szCs w:val="24"/>
-        </w:rPr>
-        <w:t xml:space="preserve"> é mostrado </w:t>
-      </w:r>
-      <w:r>
-        <w:rPr>
-          <w:rFonts w:cstheme="minorHAnsi"/>
-          <w:sz w:val="24"/>
-          <w:szCs w:val="24"/>
-        </w:rPr>
-        <w:t>um menu com</w:t>
-      </w:r>
-      <w:r>
-        <w:rPr>
-          <w:rFonts w:cstheme="minorHAnsi"/>
-          <w:sz w:val="24"/>
-          <w:szCs w:val="24"/>
-        </w:rPr>
-        <w:t xml:space="preserve"> opções que </w:t>
-      </w:r>
-      <w:r>
-        <w:rPr>
-          <w:rFonts w:cstheme="minorHAnsi"/>
-          <w:sz w:val="24"/>
-          <w:szCs w:val="24"/>
-        </w:rPr>
-        <w:t xml:space="preserve">este </w:t>
-      </w:r>
-      <w:r>
-        <w:rPr>
-          <w:rFonts w:cstheme="minorHAnsi"/>
-          <w:sz w:val="24"/>
-          <w:szCs w:val="24"/>
-        </w:rPr>
-        <w:t xml:space="preserve">pode tomar: subscrever mercados; comprar/vender ações; ligar/desligar </w:t>
-      </w:r>
-      <w:r>
-        <w:rPr>
-          <w:rFonts w:cstheme="minorHAnsi"/>
-          <w:sz w:val="24"/>
-          <w:szCs w:val="24"/>
-        </w:rPr>
-        <w:t xml:space="preserve">o </w:t>
-      </w:r>
-      <w:proofErr w:type="spellStart"/>
-      <w:r>
-        <w:rPr>
-          <w:rFonts w:cstheme="minorHAnsi"/>
-          <w:i/>
-          <w:iCs/>
-          <w:sz w:val="24"/>
-          <w:szCs w:val="24"/>
-        </w:rPr>
-        <w:t>feed</w:t>
-      </w:r>
-      <w:proofErr w:type="spellEnd"/>
-      <w:r>
-        <w:rPr>
-          <w:rFonts w:cstheme="minorHAnsi"/>
-          <w:sz w:val="24"/>
-          <w:szCs w:val="24"/>
-        </w:rPr>
-        <w:t xml:space="preserve"> de atualização de ações no ecrã; ver a informação da sua carteira e o saldo disponível; e terminar sessão.</w:t>
-      </w:r>
-    </w:p>
-    <w:p>
-      <w:pPr>
-        <w:autoSpaceDE w:val="0"/>
-        <w:autoSpaceDN w:val="0"/>
-        <w:adjustRightInd w:val="0"/>
-        <w:spacing w:after="0" w:line="240" w:lineRule="auto"/>
-        <w:ind w:firstLine="708"/>
-        <w:jc w:val="both"/>
-        <w:rPr>
-          <w:rFonts w:cstheme="minorHAnsi"/>
-          <w:sz w:val="24"/>
-          <w:szCs w:val="24"/>
-        </w:rPr>
-      </w:pPr>
-    </w:p>
-    <w:p>
-      <w:pPr>
-        <w:autoSpaceDE w:val="0"/>
-        <w:autoSpaceDN w:val="0"/>
-        <w:adjustRightInd w:val="0"/>
-        <w:spacing w:after="0" w:line="240" w:lineRule="auto"/>
-        <w:ind w:firstLine="708"/>
-        <w:jc w:val="both"/>
-        <w:rPr>
-          <w:rFonts w:cstheme="minorHAnsi"/>
-          <w:sz w:val="24"/>
-          <w:szCs w:val="24"/>
-        </w:rPr>
-      </w:pPr>
-      <w:r>
-        <w:rPr>
-          <w:rFonts w:cstheme="minorHAnsi"/>
-          <w:sz w:val="24"/>
-          <w:szCs w:val="24"/>
-        </w:rPr>
-        <w:t>Para a subscrição de mercados, é necessário o cliente indicar que mercado quer subscrever, sendo que só é permitida a subscrição caso o mercado exista e o cliente o possa aceder.</w:t>
-      </w:r>
-      <w:r>
-        <w:rPr>
-          <w:rFonts w:cstheme="minorHAnsi"/>
-          <w:sz w:val="24"/>
-          <w:szCs w:val="24"/>
-        </w:rPr>
-        <w:t xml:space="preserve"> </w:t>
-      </w:r>
-    </w:p>
-    <w:p>
-      <w:pPr>
-        <w:autoSpaceDE w:val="0"/>
-        <w:autoSpaceDN w:val="0"/>
-        <w:adjustRightInd w:val="0"/>
-        <w:spacing w:after="0" w:line="240" w:lineRule="auto"/>
-        <w:ind w:firstLine="708"/>
-        <w:jc w:val="both"/>
-        <w:rPr>
-          <w:rFonts w:cstheme="minorHAnsi"/>
-          <w:sz w:val="24"/>
-          <w:szCs w:val="24"/>
-        </w:rPr>
-      </w:pPr>
-    </w:p>
-    <w:p>
-      <w:pPr>
-        <w:autoSpaceDE w:val="0"/>
-        <w:autoSpaceDN w:val="0"/>
-        <w:adjustRightInd w:val="0"/>
-        <w:spacing w:after="0" w:line="240" w:lineRule="auto"/>
-        <w:ind w:firstLine="708"/>
-        <w:jc w:val="both"/>
-        <w:rPr>
-          <w:rFonts w:cstheme="minorHAnsi"/>
-          <w:sz w:val="24"/>
-          <w:szCs w:val="24"/>
-        </w:rPr>
-      </w:pPr>
-      <w:r>
-        <w:rPr>
-          <w:rFonts w:cstheme="minorHAnsi"/>
-          <w:sz w:val="24"/>
-          <w:szCs w:val="24"/>
-        </w:rPr>
-        <w:t>Já p</w:t>
-      </w:r>
-      <w:r>
-        <w:rPr>
-          <w:rFonts w:cstheme="minorHAnsi"/>
-          <w:sz w:val="24"/>
-          <w:szCs w:val="24"/>
-        </w:rPr>
-        <w:t xml:space="preserve">ara a compra/venda de ações, é </w:t>
-      </w:r>
-      <w:r>
-        <w:rPr>
-          <w:rFonts w:cstheme="minorHAnsi"/>
-          <w:sz w:val="24"/>
-          <w:szCs w:val="24"/>
-        </w:rPr>
-        <w:t>essencial que</w:t>
-      </w:r>
-      <w:r>
-        <w:rPr>
-          <w:rFonts w:cstheme="minorHAnsi"/>
-          <w:sz w:val="24"/>
-          <w:szCs w:val="24"/>
-        </w:rPr>
-        <w:t xml:space="preserve"> o cliente especifi</w:t>
-      </w:r>
-      <w:r>
-        <w:rPr>
-          <w:rFonts w:cstheme="minorHAnsi"/>
-          <w:sz w:val="24"/>
-          <w:szCs w:val="24"/>
-        </w:rPr>
-        <w:t>que</w:t>
-      </w:r>
-      <w:r>
-        <w:rPr>
-          <w:rFonts w:cstheme="minorHAnsi"/>
-          <w:sz w:val="24"/>
-          <w:szCs w:val="24"/>
-        </w:rPr>
-        <w:t xml:space="preserve"> a identificação</w:t>
-      </w:r>
-      <w:r>
-        <w:rPr>
-          <w:rFonts w:cstheme="minorHAnsi"/>
-          <w:sz w:val="24"/>
-          <w:szCs w:val="24"/>
-        </w:rPr>
-        <w:t xml:space="preserve"> da ação</w:t>
-      </w:r>
-      <w:r>
-        <w:rPr>
-          <w:rFonts w:cstheme="minorHAnsi"/>
-          <w:sz w:val="24"/>
-          <w:szCs w:val="24"/>
-        </w:rPr>
-        <w:t xml:space="preserve">, o número de ações e o preço, sendo que só é </w:t>
-      </w:r>
-      <w:r>
-        <w:rPr>
-          <w:rFonts w:cstheme="minorHAnsi"/>
-          <w:sz w:val="24"/>
-          <w:szCs w:val="24"/>
-        </w:rPr>
-        <w:t xml:space="preserve">ocorre a </w:t>
-      </w:r>
-      <w:r>
-        <w:rPr>
-          <w:rFonts w:cstheme="minorHAnsi"/>
-          <w:sz w:val="24"/>
-          <w:szCs w:val="24"/>
-        </w:rPr>
-        <w:t>compra/venda caso a identificação da ação seja válida e se o cliente tiver acesso ao mercado da ação. No ato de compra, é também necessário que o valor de venda da ação naquele momento for igual ou inferior ao preço enviado e haver saldo disponível para a realização da mesma. No ato de venda, é também necessário que valor do comprador da ação naquele momento for igual ou superior ao preço enviado e que hajam as ações a vender na carteira do cliente.</w:t>
-      </w:r>
-    </w:p>
-    <w:p>
-      <w:pPr>
-        <w:autoSpaceDE w:val="0"/>
-        <w:autoSpaceDN w:val="0"/>
-        <w:adjustRightInd w:val="0"/>
-        <w:spacing w:after="0" w:line="240" w:lineRule="auto"/>
-        <w:jc w:val="both"/>
-        <w:rPr>
-          <w:rFonts w:cstheme="minorHAnsi"/>
-          <w:sz w:val="24"/>
-          <w:szCs w:val="24"/>
-        </w:rPr>
-      </w:pPr>
-    </w:p>
-    <w:p>
-      <w:pPr>
-        <w:autoSpaceDE w:val="0"/>
-        <w:autoSpaceDN w:val="0"/>
-        <w:adjustRightInd w:val="0"/>
-        <w:spacing w:after="0" w:line="240" w:lineRule="auto"/>
-        <w:jc w:val="both"/>
-        <w:rPr>
-          <w:rFonts w:cstheme="minorHAnsi"/>
-          <w:sz w:val="32"/>
-          <w:szCs w:val="32"/>
-        </w:rPr>
-      </w:pPr>
-      <w:r>
-        <w:rPr>
-          <w:rFonts w:cstheme="minorHAnsi"/>
-          <w:sz w:val="32"/>
-          <w:szCs w:val="32"/>
-        </w:rPr>
         <w:t xml:space="preserve">Implementação do </w:t>
       </w:r>
-      <w:proofErr w:type="spellStart"/>
       <w:r>
         <w:rPr>
           <w:rFonts w:cstheme="minorHAnsi"/>
@@ -9543,7 +8508,6 @@
         </w:rPr>
         <w:t>multicast</w:t>
       </w:r>
-      <w:proofErr w:type="spellEnd"/>
     </w:p>
     <w:p>
       <w:pPr>
@@ -9581,7 +8545,6 @@
         </w:rPr>
         <w:t xml:space="preserve">Cada mercado corresponde a um grupo de </w:t>
       </w:r>
-      <w:proofErr w:type="spellStart"/>
       <w:r>
         <w:rPr>
           <w:rFonts w:cstheme="minorHAnsi"/>
@@ -9592,7 +8555,6 @@
         </w:rPr>
         <w:t>multicast</w:t>
       </w:r>
-      <w:proofErr w:type="spellEnd"/>
       <w:r>
         <w:rPr>
           <w:rFonts w:cstheme="minorHAnsi"/>
@@ -9601,7 +8563,6 @@
         </w:rPr>
         <w:t xml:space="preserve">, que possui endereços da classe D do tipo 239.0.0.X, sendo X o id do mercado. A cada REFRESH_TIME segundos, uma </w:t>
       </w:r>
-      <w:proofErr w:type="spellStart"/>
       <w:r>
         <w:rPr>
           <w:rFonts w:cstheme="minorHAnsi"/>
@@ -9612,7 +8573,6 @@
         </w:rPr>
         <w:t>thread</w:t>
       </w:r>
-      <w:proofErr w:type="spellEnd"/>
       <w:r>
         <w:rPr>
           <w:rFonts w:cstheme="minorHAnsi"/>
@@ -9621,7 +8581,6 @@
         </w:rPr>
         <w:t xml:space="preserve"> do servidor de bolsa envia para todos os grupos de </w:t>
       </w:r>
-      <w:proofErr w:type="spellStart"/>
       <w:r>
         <w:rPr>
           <w:rFonts w:cstheme="minorHAnsi"/>
@@ -9632,7 +8591,6 @@
         </w:rPr>
         <w:t>multicast</w:t>
       </w:r>
-      <w:proofErr w:type="spellEnd"/>
       <w:r>
         <w:rPr>
           <w:rFonts w:cstheme="minorHAnsi"/>
@@ -9641,7 +8599,6 @@
         </w:rPr>
         <w:t xml:space="preserve"> informações sobre o respetivo mercado. Do lado do terminal de operações é criada uma nova </w:t>
       </w:r>
-      <w:proofErr w:type="spellStart"/>
       <w:r>
         <w:rPr>
           <w:rFonts w:cstheme="minorHAnsi"/>
@@ -9652,7 +8609,6 @@
         </w:rPr>
         <w:t>thread</w:t>
       </w:r>
-      <w:proofErr w:type="spellEnd"/>
       <w:r>
         <w:rPr>
           <w:rFonts w:cstheme="minorHAnsi"/>
@@ -9661,7 +8617,6 @@
         </w:rPr>
         <w:t xml:space="preserve"> para cada mercado subscrito, responsável por receber as informações sobre o grupo de </w:t>
       </w:r>
-      <w:proofErr w:type="spellStart"/>
       <w:r>
         <w:rPr>
           <w:rFonts w:cstheme="minorHAnsi"/>
@@ -9672,7 +8627,6 @@
         </w:rPr>
         <w:t>multicast</w:t>
       </w:r>
-      <w:proofErr w:type="spellEnd"/>
       <w:r>
         <w:rPr>
           <w:rFonts w:cstheme="minorHAnsi"/>
@@ -9681,7 +8635,6 @@
         </w:rPr>
         <w:t xml:space="preserve"> desse mercado, cujo endereço é fornecido pelo servidor aquando da subscrição. Se o </w:t>
       </w:r>
-      <w:proofErr w:type="spellStart"/>
       <w:r>
         <w:rPr>
           <w:rFonts w:cstheme="minorHAnsi"/>
@@ -9692,7 +8645,6 @@
         </w:rPr>
         <w:t>feed</w:t>
       </w:r>
-      <w:proofErr w:type="spellEnd"/>
       <w:r>
         <w:rPr>
           <w:rFonts w:cstheme="minorHAnsi"/>
@@ -9701,7 +8653,6 @@
         </w:rPr>
         <w:t xml:space="preserve"> estiver desligado, este terminal deixará de receber estas informações até o </w:t>
       </w:r>
-      <w:proofErr w:type="spellStart"/>
       <w:r>
         <w:rPr>
           <w:rFonts w:cstheme="minorHAnsi"/>
@@ -9712,7 +8663,6 @@
         </w:rPr>
         <w:t>feed</w:t>
       </w:r>
-      <w:proofErr w:type="spellEnd"/>
       <w:r>
         <w:rPr>
           <w:rFonts w:cstheme="minorHAnsi"/>
@@ -9720,6 +8670,144 @@
           <w:szCs w:val="24"/>
         </w:rPr>
         <w:t xml:space="preserve"> voltar a estar ativo.</w:t>
+      </w:r>
+    </w:p>
+    <w:p>
+      <w:pPr>
+        <w:autoSpaceDE w:val="0"/>
+        <w:autoSpaceDN w:val="0"/>
+        <w:adjustRightInd w:val="0"/>
+        <w:spacing w:after="0" w:line="240" w:lineRule="auto"/>
+        <w:jc w:val="both"/>
+        <w:rPr>
+          <w:rFonts w:cstheme="minorHAnsi"/>
+          <w:sz w:val="24"/>
+          <w:szCs w:val="24"/>
+        </w:rPr>
+      </w:pPr>
+    </w:p>
+    <w:p>
+      <w:pPr>
+        <w:autoSpaceDE w:val="0"/>
+        <w:autoSpaceDN w:val="0"/>
+        <w:adjustRightInd w:val="0"/>
+        <w:spacing w:after="0" w:line="240" w:lineRule="auto"/>
+        <w:jc w:val="both"/>
+        <w:rPr>
+          <w:rFonts w:cstheme="minorHAnsi"/>
+          <w:sz w:val="32"/>
+          <w:szCs w:val="32"/>
+        </w:rPr>
+      </w:pPr>
+      <w:r>
+        <w:rPr>
+          <w:rFonts w:cstheme="minorHAnsi"/>
+          <w:sz w:val="32"/>
+          <w:szCs w:val="32"/>
+        </w:rPr>
+        <w:t>Conclusão</w:t>
+      </w:r>
+    </w:p>
+    <w:p>
+      <w:pPr>
+        <w:autoSpaceDE w:val="0"/>
+        <w:autoSpaceDN w:val="0"/>
+        <w:adjustRightInd w:val="0"/>
+        <w:spacing w:after="0" w:line="240" w:lineRule="auto"/>
+        <w:jc w:val="both"/>
+        <w:rPr>
+          <w:rFonts w:cstheme="minorHAnsi"/>
+          <w:sz w:val="24"/>
+          <w:szCs w:val="24"/>
+        </w:rPr>
+      </w:pPr>
+      <w:r>
+        <w:rPr>
+          <w:rFonts w:cstheme="minorHAnsi"/>
+          <w:sz w:val="32"/>
+          <w:szCs w:val="32"/>
+        </w:rPr>
+        <w:tab/>
+      </w:r>
+      <w:r>
+        <w:rPr>
+          <w:rFonts w:cstheme="minorHAnsi"/>
+          <w:sz w:val="24"/>
+          <w:szCs w:val="24"/>
+        </w:rPr>
+        <w:t xml:space="preserve">Neste projeto criou-se, com recurso ao GNS3, uma simulação de um sistema de transações de bolsa, aplicando temas abordados nesta unidade curricular, como </w:t>
+      </w:r>
+      <w:r>
+        <w:rPr>
+          <w:rFonts w:cstheme="minorHAnsi"/>
+          <w:i/>
+          <w:iCs/>
+          <w:sz w:val="24"/>
+          <w:szCs w:val="24"/>
+        </w:rPr>
+        <w:t>subnetting</w:t>
+      </w:r>
+      <w:r>
+        <w:rPr>
+          <w:rFonts w:cstheme="minorHAnsi"/>
+          <w:sz w:val="24"/>
+          <w:szCs w:val="24"/>
+        </w:rPr>
+        <w:t xml:space="preserve">, </w:t>
+      </w:r>
+      <w:r>
+        <w:rPr>
+          <w:rFonts w:cstheme="minorHAnsi"/>
+          <w:i/>
+          <w:iCs/>
+          <w:sz w:val="24"/>
+          <w:szCs w:val="24"/>
+        </w:rPr>
+        <w:t>NAT</w:t>
+      </w:r>
+      <w:r>
+        <w:rPr>
+          <w:rFonts w:cstheme="minorHAnsi"/>
+          <w:sz w:val="24"/>
+          <w:szCs w:val="24"/>
+        </w:rPr>
+        <w:t xml:space="preserve">, </w:t>
+      </w:r>
+      <w:r>
+        <w:rPr>
+          <w:rFonts w:cstheme="minorHAnsi"/>
+          <w:i/>
+          <w:iCs/>
+          <w:sz w:val="24"/>
+          <w:szCs w:val="24"/>
+        </w:rPr>
+        <w:t>multicast</w:t>
+      </w:r>
+      <w:r>
+        <w:rPr>
+          <w:rFonts w:cstheme="minorHAnsi"/>
+          <w:sz w:val="24"/>
+          <w:szCs w:val="24"/>
+        </w:rPr>
+        <w:t xml:space="preserve">, </w:t>
+      </w:r>
+      <w:r>
+        <w:rPr>
+          <w:rFonts w:cstheme="minorHAnsi"/>
+          <w:i/>
+          <w:iCs/>
+          <w:sz w:val="24"/>
+          <w:szCs w:val="24"/>
+        </w:rPr>
+        <w:t>sockets</w:t>
+      </w:r>
+      <w:r>
+        <w:rPr>
+          <w:rFonts w:cstheme="minorHAnsi"/>
+          <w:sz w:val="24"/>
+          <w:szCs w:val="24"/>
+        </w:rPr>
+        <w:t xml:space="preserve"> TCP e UDP. </w:t>
       </w:r>
     </w:p>
     <w:sectPr>

</xml_diff>